<commit_message>
📝 Update Proposal[HW1] - Change Topic
</commit_message>
<xml_diff>
--- a/report/Word/ProbStat_HW1_ID62010609.docx
+++ b/report/Word/ProbStat_HW1_ID62010609.docx
@@ -6,7 +6,7 @@
       <w:pPr>
         <w:jc w:val="center"/>
         <w:rPr>
-          <w:rFonts w:ascii="TH SarabunPSK" w:hAnsi="TH SarabunPSK" w:cs="TH SarabunPSK"/>
+          <w:rFonts w:ascii="TH SarabunPSK" w:hAnsi="TH SarabunPSK" w:cs="TH SarabunPSK" w:hint="cs"/>
           <w:b/>
           <w:bCs/>
           <w:color w:val="000000"/>
@@ -27,7 +27,7 @@
           <w:shd w:val="clear" w:color="auto" w:fill="FFFFFF"/>
           <w:cs/>
         </w:rPr>
-        <w:t>ข้อมูลผู้เสียชีวิตจากอุบัติเหตุทางถนน 2562-2563</w:t>
+        <w:t>อุบัติเหตุบนโครงข่ายถนนของกระทรวงคมนาคม 2562</w:t>
       </w:r>
     </w:p>
     <w:p>
@@ -59,7 +59,7 @@
       <w:pPr>
         <w:ind w:firstLine="720"/>
         <w:rPr>
-          <w:rFonts w:ascii="TH SarabunPSK" w:hAnsi="TH SarabunPSK" w:cs="TH SarabunPSK"/>
+          <w:rFonts w:ascii="TH SarabunPSK" w:hAnsi="TH SarabunPSK" w:cs="TH SarabunPSK" w:hint="cs"/>
           <w:color w:val="000000"/>
           <w:sz w:val="32"/>
           <w:szCs w:val="32"/>
@@ -110,7 +110,7 @@
           <w:shd w:val="clear" w:color="auto" w:fill="FFFFFF"/>
           <w:cs/>
         </w:rPr>
-        <w:t>ข้อมูลผู้เสียชีวิตจากอุบัติเหตุทางถนน 2562-2563</w:t>
+        <w:t>อุบัติเหตุบนโครงข่ายถนนของกระทรวงคมนาคม 2562</w:t>
       </w:r>
     </w:p>
     <w:p>
@@ -146,7 +146,7 @@
         <w:spacing w:after="0"/>
         <w:ind w:left="720" w:firstLine="720"/>
         <w:rPr>
-          <w:rFonts w:ascii="TH SarabunPSK" w:hAnsi="TH SarabunPSK" w:cs="TH SarabunPSK"/>
+          <w:rFonts w:ascii="TH SarabunPSK" w:hAnsi="TH SarabunPSK" w:cs="TH SarabunPSK" w:hint="cs"/>
           <w:color w:val="000000"/>
           <w:sz w:val="32"/>
           <w:szCs w:val="32"/>
@@ -155,56 +155,14 @@
       </w:pPr>
       <w:r>
         <w:rPr>
-          <w:rFonts w:ascii="TH SarabunPSK" w:hAnsi="TH SarabunPSK" w:cs="TH SarabunPSK"/>
+          <w:rFonts w:ascii="TH SarabunPSK" w:hAnsi="TH SarabunPSK" w:cs="TH SarabunPSK" w:hint="cs"/>
           <w:color w:val="000000"/>
           <w:sz w:val="32"/>
           <w:szCs w:val="32"/>
           <w:shd w:val="clear" w:color="auto" w:fill="FFFFFF"/>
           <w:cs/>
         </w:rPr>
-        <w:t>ข้อมูลการบูรณาการข้อมูลผู้เสียชีวิตจากอุบัติเหตุทางถนน (3 ฐาน) เป็นข้อมูลที่ใช้เป็นฐานอ้างอิงจำนวนผู้เสียชีวิตจากอุบัติเหตุทางถนนของประเทศไทย ที่ได้รับการอนุมัติจากมติที่ประชุมของคณะกรรมนโยบายการป้องกันและลดอุบัติเหตุทางถนนแห่งชาติ ครั้งที่ 1/2561 เมื่อวันศุกร์ที่ 23 มีนาคม 2561 เวลา 10:00 น. ซึ่งมีจุดเริ่มต้นจากที่มติคณะรัฐมนตรีเมื่อวันที่ 29 มิถุนายน 2553 การกำหนดให้ปี พ.ศ. 2554 - 2563 เป็นทศวรรษแห่งความปลอดภัยทางถนน และมีการออกระเบียบสำนักนายกรัฐมนตรี ว่าด้วยการป้องกันและลดอุบัติเหตุ พ.ศ. 2554 ให้มีการจัดทำสถิติอุบัติเหตุทางถนน และวิเคราะห์ประเมินสถานการณ์ และมีการแต่งตั้งคณะอนุกรรมการด้านการบริหารจัดการและติดตามประเมินผล ให้รับผิดชอบการจัดทำข้อมูลอุบัติเหตุทางถนนให้เป็นเอกภาพ ประกอบกับองค์การอนามัยโลกได้รายงานสถานการณ์และจำนวนผู้เสียชีวิตของประเทศไทยที่มาจากการประมาณการในปี 2553 จำนวน 26</w:t>
-      </w:r>
-      <w:r>
-        <w:rPr>
-          <w:rFonts w:ascii="TH SarabunPSK" w:hAnsi="TH SarabunPSK" w:cs="TH SarabunPSK"/>
-          <w:color w:val="000000"/>
-          <w:sz w:val="32"/>
-          <w:szCs w:val="32"/>
-          <w:shd w:val="clear" w:color="auto" w:fill="FFFFFF"/>
-        </w:rPr>
-        <w:t>,</w:t>
-      </w:r>
-      <w:r>
-        <w:rPr>
-          <w:rFonts w:ascii="TH SarabunPSK" w:hAnsi="TH SarabunPSK" w:cs="TH SarabunPSK"/>
-          <w:color w:val="000000"/>
-          <w:sz w:val="32"/>
-          <w:szCs w:val="32"/>
-          <w:shd w:val="clear" w:color="auto" w:fill="FFFFFF"/>
-          <w:cs/>
-        </w:rPr>
-        <w:t>312 ราย ซึ่งมีความคลาดเคลื่อนกับจำนวนผู้เสียชีวิตจำนวนมาก ประเทศไทยรายงานจำนวนผู้เสียชีวิตโดยใช้ข้อมูลใบมรณบัตรและหนังสือรับรองการตายมีจำนวนเพียง 13</w:t>
-      </w:r>
-      <w:r>
-        <w:rPr>
-          <w:rFonts w:ascii="TH SarabunPSK" w:hAnsi="TH SarabunPSK" w:cs="TH SarabunPSK"/>
-          <w:color w:val="000000"/>
-          <w:sz w:val="32"/>
-          <w:szCs w:val="32"/>
-          <w:shd w:val="clear" w:color="auto" w:fill="FFFFFF"/>
-        </w:rPr>
-        <w:t>,</w:t>
-      </w:r>
-      <w:r>
-        <w:rPr>
-          <w:rFonts w:ascii="TH SarabunPSK" w:hAnsi="TH SarabunPSK" w:cs="TH SarabunPSK"/>
-          <w:color w:val="000000"/>
-          <w:sz w:val="32"/>
-          <w:szCs w:val="32"/>
-          <w:shd w:val="clear" w:color="auto" w:fill="FFFFFF"/>
-          <w:cs/>
-        </w:rPr>
-        <w:t>766 ราย จึงเกิดการศึกษาโดยมีวัตถุประสงค์เพื่อรวบรวม ตรวจสอบจำนวนผู้เสียชีวิตจากอุบัติเหตุทางถนนของประเทศไทยว่ามีจำนวนเท่าไร</w:t>
+        <w:t>ข้อมูลอุบัติเหตุบนโครงข่ายถนนของกระทรวงคมนาคม ประกอบด้วย อุบัติเหตุที่เกิดขึ้นบนถนนทางหลวงชนบท และทางด่วนปี 2562</w:t>
       </w:r>
     </w:p>
     <w:p>
@@ -287,7 +245,7 @@
           <w:shd w:val="clear" w:color="auto" w:fill="FFFFFF"/>
           <w:cs/>
         </w:rPr>
-        <w:t>ธ</w:t>
+        <w:t>ส</w:t>
       </w:r>
       <w:r>
         <w:rPr>
@@ -341,13 +299,14 @@
       </w:pPr>
       <w:r>
         <w:rPr>
-          <w:rFonts w:ascii="TH SarabunPSK" w:hAnsi="TH SarabunPSK" w:cs="TH SarabunPSK"/>
+          <w:rFonts w:ascii="TH SarabunPSK" w:hAnsi="TH SarabunPSK" w:cs="TH SarabunPSK" w:hint="cs"/>
           <w:color w:val="2B2B2B"/>
           <w:sz w:val="32"/>
           <w:szCs w:val="32"/>
           <w:shd w:val="clear" w:color="auto" w:fill="FFFFFF"/>
-        </w:rPr>
-        <w:t>23</w:t>
+          <w:cs/>
+        </w:rPr>
+        <w:t>6</w:t>
       </w:r>
       <w:r>
         <w:rPr>
@@ -369,7 +328,7 @@
           <w:shd w:val="clear" w:color="auto" w:fill="FFFFFF"/>
           <w:cs/>
         </w:rPr>
-        <w:t>ธ</w:t>
+        <w:t>ม</w:t>
       </w:r>
       <w:r>
         <w:rPr>
@@ -384,13 +343,14 @@
       </w:r>
       <w:r>
         <w:rPr>
-          <w:rFonts w:ascii="TH SarabunPSK" w:hAnsi="TH SarabunPSK" w:cs="TH SarabunPSK"/>
+          <w:rFonts w:ascii="TH SarabunPSK" w:hAnsi="TH SarabunPSK" w:cs="TH SarabunPSK" w:hint="cs"/>
           <w:color w:val="2B2B2B"/>
           <w:sz w:val="32"/>
           <w:szCs w:val="32"/>
           <w:shd w:val="clear" w:color="auto" w:fill="FFFFFF"/>
-        </w:rPr>
-        <w:t>3</w:t>
+          <w:cs/>
+        </w:rPr>
+        <w:t>4</w:t>
       </w:r>
     </w:p>
     <w:p>
@@ -423,98 +383,20 @@
       <w:pPr>
         <w:ind w:left="720" w:firstLine="720"/>
         <w:rPr>
-          <w:rFonts w:ascii="TH SarabunPSK" w:hAnsi="TH SarabunPSK" w:cs="TH SarabunPSK"/>
-          <w:sz w:val="32"/>
-          <w:szCs w:val="32"/>
-        </w:rPr>
-      </w:pPr>
-      <w:r>
-        <w:rPr>
-          <w:rFonts w:ascii="TH SarabunPSK" w:hAnsi="TH SarabunPSK" w:cs="TH SarabunPSK"/>
-          <w:sz w:val="32"/>
-          <w:szCs w:val="32"/>
-          <w:cs/>
-        </w:rPr>
-        <w:t>นายพานนท์ ศรีสุวรรณ</w:t>
-      </w:r>
-    </w:p>
-    <w:p>
-      <w:pPr>
-        <w:rPr>
-          <w:rFonts w:ascii="TH SarabunPSK" w:hAnsi="TH SarabunPSK" w:cs="TH SarabunPSK"/>
-          <w:b/>
-          <w:bCs/>
-          <w:sz w:val="32"/>
-          <w:szCs w:val="32"/>
-        </w:rPr>
-      </w:pPr>
-      <w:r>
-        <w:rPr>
-          <w:rFonts w:ascii="TH SarabunPSK" w:hAnsi="TH SarabunPSK" w:cs="TH SarabunPSK"/>
-          <w:sz w:val="32"/>
-          <w:szCs w:val="32"/>
-        </w:rPr>
-        <w:tab/>
-      </w:r>
-      <w:r>
-        <w:rPr>
-          <w:rFonts w:ascii="TH SarabunPSK" w:hAnsi="TH SarabunPSK" w:cs="TH SarabunPSK" w:hint="cs"/>
-          <w:b/>
-          <w:bCs/>
-          <w:sz w:val="32"/>
-          <w:szCs w:val="32"/>
-          <w:cs/>
-        </w:rPr>
-        <w:t>สัญญาอนุญาต</w:t>
-      </w:r>
-    </w:p>
-    <w:p>
-      <w:pPr>
-        <w:rPr>
-          <w:rFonts w:ascii="TH SarabunPSK" w:hAnsi="TH SarabunPSK" w:cs="TH SarabunPSK"/>
-          <w:sz w:val="32"/>
-          <w:szCs w:val="32"/>
-        </w:rPr>
-      </w:pPr>
-      <w:r>
-        <w:rPr>
-          <w:rFonts w:ascii="TH SarabunPSK" w:hAnsi="TH SarabunPSK" w:cs="TH SarabunPSK"/>
-          <w:b/>
-          <w:bCs/>
-          <w:sz w:val="32"/>
-          <w:szCs w:val="32"/>
-          <w:cs/>
-        </w:rPr>
-        <w:tab/>
-      </w:r>
-      <w:r>
-        <w:rPr>
-          <w:rFonts w:ascii="TH SarabunPSK" w:hAnsi="TH SarabunPSK" w:cs="TH SarabunPSK"/>
-          <w:b/>
-          <w:bCs/>
-          <w:sz w:val="32"/>
-          <w:szCs w:val="32"/>
-          <w:cs/>
-        </w:rPr>
-        <w:tab/>
-      </w:r>
-      <w:r>
-        <w:rPr>
-          <w:rFonts w:ascii="TH SarabunPSK" w:hAnsi="TH SarabunPSK" w:cs="TH SarabunPSK"/>
-          <w:sz w:val="32"/>
-          <w:szCs w:val="32"/>
-        </w:rPr>
-        <w:t>DGA Open Government License</w:t>
-      </w:r>
-    </w:p>
-    <w:p>
-      <w:pPr>
-        <w:rPr>
-          <w:rFonts w:ascii="TH SarabunPSK" w:hAnsi="TH SarabunPSK" w:cs="TH SarabunPSK"/>
-          <w:sz w:val="32"/>
-          <w:szCs w:val="32"/>
-        </w:rPr>
-      </w:pPr>
+          <w:rFonts w:ascii="TH SarabunPSK" w:hAnsi="TH SarabunPSK" w:cs="TH SarabunPSK" w:hint="cs"/>
+          <w:sz w:val="32"/>
+          <w:szCs w:val="32"/>
+        </w:rPr>
+      </w:pPr>
+      <w:r>
+        <w:rPr>
+          <w:rFonts w:ascii="TH SarabunPSK" w:hAnsi="TH SarabunPSK" w:cs="TH SarabunPSK" w:hint="cs"/>
+          <w:sz w:val="32"/>
+          <w:szCs w:val="32"/>
+          <w:cs/>
+        </w:rPr>
+        <w:t>ศูนย์เทคโนโลยีสารสนเทศและการสื่อสาร สำหนักปลัดกระทรวงคมนาคม</w:t>
+      </w:r>
     </w:p>
     <w:p>
       <w:pPr>
@@ -539,7 +421,6 @@
           <w:szCs w:val="36"/>
           <w:shd w:val="clear" w:color="auto" w:fill="FFFFFF"/>
         </w:rPr>
-        <w:lastRenderedPageBreak/>
         <w:t>Data Dictionary</w:t>
       </w:r>
     </w:p>
@@ -548,7 +429,7 @@
         <w:pStyle w:val="a3"/>
         <w:numPr>
           <w:ilvl w:val="0"/>
-          <w:numId w:val="2"/>
+          <w:numId w:val="3"/>
         </w:numPr>
         <w:spacing w:after="0"/>
         <w:rPr>
@@ -562,8 +443,9 @@
           <w:rFonts w:ascii="TH SarabunPSK" w:hAnsi="TH SarabunPSK" w:cs="TH SarabunPSK"/>
           <w:sz w:val="32"/>
           <w:szCs w:val="32"/>
-        </w:rPr>
-        <w:t xml:space="preserve">Id : </w:t>
+          <w:cs/>
+        </w:rPr>
+        <w:t>ปีที่เกิดเหตุ : ปีที่เกิดอุบัติเหตุ</w:t>
       </w:r>
     </w:p>
     <w:p>
@@ -571,7 +453,7 @@
         <w:pStyle w:val="a3"/>
         <w:numPr>
           <w:ilvl w:val="0"/>
-          <w:numId w:val="2"/>
+          <w:numId w:val="3"/>
         </w:numPr>
         <w:spacing w:after="0"/>
         <w:rPr>
@@ -585,50 +467,9 @@
           <w:rFonts w:ascii="TH SarabunPSK" w:hAnsi="TH SarabunPSK" w:cs="TH SarabunPSK"/>
           <w:sz w:val="32"/>
           <w:szCs w:val="32"/>
-        </w:rPr>
-        <w:t>DEAD_YEAR (Budha) :</w:t>
-      </w:r>
-      <w:r>
-        <w:rPr>
-          <w:rFonts w:ascii="TH SarabunPSK" w:hAnsi="TH SarabunPSK" w:cs="TH SarabunPSK"/>
-          <w:sz w:val="32"/>
-          <w:szCs w:val="32"/>
-        </w:rPr>
-        <w:t xml:space="preserve"> </w:t>
-      </w:r>
-      <w:r>
-        <w:rPr>
-          <w:rFonts w:ascii="TH SarabunPSK" w:hAnsi="TH SarabunPSK" w:cs="TH SarabunPSK" w:hint="cs"/>
-          <w:sz w:val="32"/>
-          <w:szCs w:val="32"/>
-          <w:cs/>
-        </w:rPr>
-        <w:t xml:space="preserve">ปีที่เสียชีวิต </w:t>
-      </w:r>
-      <w:r>
-        <w:rPr>
-          <w:rFonts w:ascii="TH SarabunPSK" w:hAnsi="TH SarabunPSK" w:cs="TH SarabunPSK"/>
-          <w:sz w:val="32"/>
-          <w:szCs w:val="32"/>
-        </w:rPr>
-        <w:t>(</w:t>
-      </w:r>
-      <w:r>
-        <w:rPr>
-          <w:rFonts w:ascii="TH SarabunPSK" w:hAnsi="TH SarabunPSK" w:cs="TH SarabunPSK" w:hint="cs"/>
-          <w:sz w:val="32"/>
-          <w:szCs w:val="32"/>
-          <w:cs/>
-        </w:rPr>
-        <w:t>พ.ศ.</w:t>
-      </w:r>
-      <w:r>
-        <w:rPr>
-          <w:rFonts w:ascii="TH SarabunPSK" w:hAnsi="TH SarabunPSK" w:cs="TH SarabunPSK"/>
-          <w:sz w:val="32"/>
-          <w:szCs w:val="32"/>
-        </w:rPr>
-        <w:t>)</w:t>
+          <w:cs/>
+        </w:rPr>
+        <w:t>วันที่เกิดเหตุ : วันที่เกิดอุบัติเหตุ</w:t>
       </w:r>
     </w:p>
     <w:p>
@@ -636,7 +477,7 @@
         <w:pStyle w:val="a3"/>
         <w:numPr>
           <w:ilvl w:val="0"/>
-          <w:numId w:val="2"/>
+          <w:numId w:val="3"/>
         </w:numPr>
         <w:spacing w:after="0"/>
         <w:rPr>
@@ -650,42 +491,9 @@
           <w:rFonts w:ascii="TH SarabunPSK" w:hAnsi="TH SarabunPSK" w:cs="TH SarabunPSK"/>
           <w:sz w:val="32"/>
           <w:szCs w:val="32"/>
-        </w:rPr>
-        <w:t>DEAD_YEAR :</w:t>
-      </w:r>
-      <w:r>
-        <w:rPr>
-          <w:rFonts w:ascii="TH SarabunPSK" w:hAnsi="TH SarabunPSK" w:cs="TH SarabunPSK" w:hint="cs"/>
-          <w:sz w:val="32"/>
-          <w:szCs w:val="32"/>
-          <w:cs/>
-        </w:rPr>
-        <w:t xml:space="preserve"> ปีที่เสียชีวิต </w:t>
-      </w:r>
-      <w:r>
-        <w:rPr>
-          <w:rFonts w:ascii="TH SarabunPSK" w:hAnsi="TH SarabunPSK" w:cs="TH SarabunPSK"/>
-          <w:sz w:val="32"/>
-          <w:szCs w:val="32"/>
-        </w:rPr>
-        <w:t>(</w:t>
-      </w:r>
-      <w:r>
-        <w:rPr>
-          <w:rFonts w:ascii="TH SarabunPSK" w:hAnsi="TH SarabunPSK" w:cs="TH SarabunPSK" w:hint="cs"/>
-          <w:sz w:val="32"/>
-          <w:szCs w:val="32"/>
-          <w:cs/>
-        </w:rPr>
-        <w:t>ค.ศ.</w:t>
-      </w:r>
-      <w:r>
-        <w:rPr>
-          <w:rFonts w:ascii="TH SarabunPSK" w:hAnsi="TH SarabunPSK" w:cs="TH SarabunPSK"/>
-          <w:sz w:val="32"/>
-          <w:szCs w:val="32"/>
-        </w:rPr>
-        <w:t>)</w:t>
+          <w:cs/>
+        </w:rPr>
+        <w:t>เวลา : เวลาเกิดอุบัติเหตุ</w:t>
       </w:r>
     </w:p>
     <w:p>
@@ -693,7 +501,7 @@
         <w:pStyle w:val="a3"/>
         <w:numPr>
           <w:ilvl w:val="0"/>
-          <w:numId w:val="2"/>
+          <w:numId w:val="3"/>
         </w:numPr>
         <w:spacing w:after="0"/>
         <w:rPr>
@@ -707,17 +515,36 @@
           <w:rFonts w:ascii="TH SarabunPSK" w:hAnsi="TH SarabunPSK" w:cs="TH SarabunPSK"/>
           <w:sz w:val="32"/>
           <w:szCs w:val="32"/>
-        </w:rPr>
-        <w:t>AGE :</w:t>
-      </w:r>
-      <w:r>
-        <w:rPr>
-          <w:rFonts w:ascii="TH SarabunPSK" w:hAnsi="TH SarabunPSK" w:cs="TH SarabunPSK" w:hint="cs"/>
-          <w:sz w:val="32"/>
-          <w:szCs w:val="32"/>
-          <w:cs/>
-        </w:rPr>
-        <w:t xml:space="preserve"> อายุผู้เสียชีวิต</w:t>
+          <w:cs/>
+        </w:rPr>
+        <w:t>เวลาที่รายงาน : เวลาที่</w:t>
+      </w:r>
+      <w:r>
+        <w:rPr>
+          <w:rFonts w:ascii="TH SarabunPSK" w:hAnsi="TH SarabunPSK" w:cs="TH SarabunPSK" w:hint="cs"/>
+          <w:sz w:val="32"/>
+          <w:szCs w:val="32"/>
+          <w:cs/>
+        </w:rPr>
+        <w:t>ท</w:t>
+      </w:r>
+      <w:r>
+        <w:rPr>
+          <w:rFonts w:ascii="TH SarabunPSK" w:hAnsi="TH SarabunPSK" w:cs="TH SarabunPSK" w:hint="cs"/>
+          <w:sz w:val="32"/>
+          <w:szCs w:val="32"/>
+          <w:cs/>
+        </w:rPr>
+        <w:t>ำ</w:t>
+      </w:r>
+      <w:r>
+        <w:rPr>
+          <w:rFonts w:ascii="TH SarabunPSK" w:hAnsi="TH SarabunPSK" w:cs="TH SarabunPSK"/>
+          <w:sz w:val="32"/>
+          <w:szCs w:val="32"/>
+          <w:cs/>
+        </w:rPr>
+        <w:t>การรายงานเข้าสู่ระบบ</w:t>
       </w:r>
     </w:p>
     <w:p>
@@ -725,7 +552,7 @@
         <w:pStyle w:val="a3"/>
         <w:numPr>
           <w:ilvl w:val="0"/>
-          <w:numId w:val="2"/>
+          <w:numId w:val="3"/>
         </w:numPr>
         <w:spacing w:after="0"/>
         <w:rPr>
@@ -740,16 +567,16 @@
           <w:sz w:val="32"/>
           <w:szCs w:val="32"/>
         </w:rPr>
-        <w:t>Sex :</w:t>
-      </w:r>
-      <w:r>
-        <w:rPr>
-          <w:rFonts w:ascii="TH SarabunPSK" w:hAnsi="TH SarabunPSK" w:cs="TH SarabunPSK" w:hint="cs"/>
-          <w:sz w:val="32"/>
-          <w:szCs w:val="32"/>
-          <w:cs/>
-        </w:rPr>
-        <w:t xml:space="preserve"> เพศผู้เสียชีวิต</w:t>
+        <w:t xml:space="preserve">ACC_CODE : </w:t>
+      </w:r>
+      <w:r>
+        <w:rPr>
+          <w:rFonts w:ascii="TH SarabunPSK" w:hAnsi="TH SarabunPSK" w:cs="TH SarabunPSK"/>
+          <w:sz w:val="32"/>
+          <w:szCs w:val="32"/>
+          <w:cs/>
+        </w:rPr>
+        <w:t>รหัสแทนของอุบัติเหตุครั้งนั้น</w:t>
       </w:r>
     </w:p>
     <w:p>
@@ -757,7 +584,7 @@
         <w:pStyle w:val="a3"/>
         <w:numPr>
           <w:ilvl w:val="0"/>
-          <w:numId w:val="2"/>
+          <w:numId w:val="3"/>
         </w:numPr>
         <w:spacing w:after="0"/>
         <w:rPr>
@@ -766,32 +593,23 @@
           <w:szCs w:val="32"/>
         </w:rPr>
       </w:pPr>
-      <w:proofErr w:type="spellStart"/>
-      <w:r>
-        <w:rPr>
-          <w:rFonts w:ascii="TH SarabunPSK" w:hAnsi="TH SarabunPSK" w:cs="TH SarabunPSK"/>
-          <w:sz w:val="32"/>
-          <w:szCs w:val="32"/>
-        </w:rPr>
-        <w:t>BirthYear</w:t>
-      </w:r>
-      <w:proofErr w:type="spellEnd"/>
-      <w:r>
-        <w:rPr>
-          <w:rFonts w:ascii="TH SarabunPSK" w:hAnsi="TH SarabunPSK" w:cs="TH SarabunPSK"/>
-          <w:sz w:val="32"/>
-          <w:szCs w:val="32"/>
-        </w:rPr>
-        <w:t xml:space="preserve"> :</w:t>
-      </w:r>
-      <w:r>
-        <w:rPr>
-          <w:rFonts w:ascii="TH SarabunPSK" w:hAnsi="TH SarabunPSK" w:cs="TH SarabunPSK" w:hint="cs"/>
-          <w:sz w:val="32"/>
-          <w:szCs w:val="32"/>
-          <w:cs/>
-        </w:rPr>
-        <w:t xml:space="preserve"> ปีเกิดของผู้เสียชีวิต</w:t>
+      <w:r>
+        <w:rPr>
+          <w:rFonts w:ascii="TH SarabunPSK" w:hAnsi="TH SarabunPSK" w:cs="TH SarabunPSK"/>
+          <w:sz w:val="32"/>
+          <w:szCs w:val="32"/>
+          <w:cs/>
+        </w:rPr>
+        <w:t>หน่วยงาน :</w:t>
+      </w:r>
+      <w:r>
+        <w:rPr>
+          <w:rFonts w:ascii="TH SarabunPSK" w:hAnsi="TH SarabunPSK" w:cs="TH SarabunPSK" w:hint="cs"/>
+          <w:sz w:val="32"/>
+          <w:szCs w:val="32"/>
+          <w:cs/>
+        </w:rPr>
+        <w:t xml:space="preserve"> หน่วยงานที่ทำการรายงานเข้าสู่ระบบ</w:t>
       </w:r>
     </w:p>
     <w:p>
@@ -799,7 +617,7 @@
         <w:pStyle w:val="a3"/>
         <w:numPr>
           <w:ilvl w:val="0"/>
-          <w:numId w:val="2"/>
+          <w:numId w:val="3"/>
         </w:numPr>
         <w:spacing w:after="0"/>
         <w:rPr>
@@ -808,32 +626,14 @@
           <w:szCs w:val="32"/>
         </w:rPr>
       </w:pPr>
-      <w:proofErr w:type="spellStart"/>
-      <w:r>
-        <w:rPr>
-          <w:rFonts w:ascii="TH SarabunPSK" w:hAnsi="TH SarabunPSK" w:cs="TH SarabunPSK"/>
-          <w:sz w:val="32"/>
-          <w:szCs w:val="32"/>
-        </w:rPr>
-        <w:t>NationalityId</w:t>
-      </w:r>
-      <w:proofErr w:type="spellEnd"/>
-      <w:r>
-        <w:rPr>
-          <w:rFonts w:ascii="TH SarabunPSK" w:hAnsi="TH SarabunPSK" w:cs="TH SarabunPSK"/>
-          <w:sz w:val="32"/>
-          <w:szCs w:val="32"/>
-        </w:rPr>
-        <w:t xml:space="preserve"> :</w:t>
-      </w:r>
-      <w:r>
-        <w:rPr>
-          <w:rFonts w:ascii="TH SarabunPSK" w:hAnsi="TH SarabunPSK" w:cs="TH SarabunPSK" w:hint="cs"/>
-          <w:sz w:val="32"/>
-          <w:szCs w:val="32"/>
-          <w:cs/>
-        </w:rPr>
-        <w:t xml:space="preserve"> สัญชาติผู้เสียชีวิต</w:t>
+      <w:r>
+        <w:rPr>
+          <w:rFonts w:ascii="TH SarabunPSK" w:hAnsi="TH SarabunPSK" w:cs="TH SarabunPSK"/>
+          <w:sz w:val="32"/>
+          <w:szCs w:val="32"/>
+          <w:cs/>
+        </w:rPr>
+        <w:t>สายทาง : เส้นทางที่เกิดอุบัติเหตุ</w:t>
       </w:r>
     </w:p>
     <w:p>
@@ -841,7 +641,7 @@
         <w:pStyle w:val="a3"/>
         <w:numPr>
           <w:ilvl w:val="0"/>
-          <w:numId w:val="2"/>
+          <w:numId w:val="3"/>
         </w:numPr>
         <w:spacing w:after="0"/>
         <w:rPr>
@@ -850,32 +650,14 @@
           <w:szCs w:val="32"/>
         </w:rPr>
       </w:pPr>
-      <w:proofErr w:type="spellStart"/>
-      <w:r>
-        <w:rPr>
-          <w:rFonts w:ascii="TH SarabunPSK" w:hAnsi="TH SarabunPSK" w:cs="TH SarabunPSK"/>
-          <w:sz w:val="32"/>
-          <w:szCs w:val="32"/>
-        </w:rPr>
-        <w:t>Tumbol</w:t>
-      </w:r>
-      <w:proofErr w:type="spellEnd"/>
-      <w:r>
-        <w:rPr>
-          <w:rFonts w:ascii="TH SarabunPSK" w:hAnsi="TH SarabunPSK" w:cs="TH SarabunPSK"/>
-          <w:sz w:val="32"/>
-          <w:szCs w:val="32"/>
-        </w:rPr>
-        <w:t xml:space="preserve"> :</w:t>
-      </w:r>
-      <w:r>
-        <w:rPr>
-          <w:rFonts w:ascii="TH SarabunPSK" w:hAnsi="TH SarabunPSK" w:cs="TH SarabunPSK" w:hint="cs"/>
-          <w:sz w:val="32"/>
-          <w:szCs w:val="32"/>
-          <w:cs/>
-        </w:rPr>
-        <w:t xml:space="preserve"> ที่อยู่ตำบล</w:t>
+      <w:r>
+        <w:rPr>
+          <w:rFonts w:ascii="TH SarabunPSK" w:hAnsi="TH SarabunPSK" w:cs="TH SarabunPSK"/>
+          <w:sz w:val="32"/>
+          <w:szCs w:val="32"/>
+          <w:cs/>
+        </w:rPr>
+        <w:t>ก.ม. : หลักกิโลเมตรที่เกิดอุบัติเหตุ</w:t>
       </w:r>
     </w:p>
     <w:p>
@@ -883,7 +665,7 @@
         <w:pStyle w:val="a3"/>
         <w:numPr>
           <w:ilvl w:val="0"/>
-          <w:numId w:val="2"/>
+          <w:numId w:val="3"/>
         </w:numPr>
         <w:spacing w:after="0"/>
         <w:rPr>
@@ -897,17 +679,9 @@
           <w:rFonts w:ascii="TH SarabunPSK" w:hAnsi="TH SarabunPSK" w:cs="TH SarabunPSK"/>
           <w:sz w:val="32"/>
           <w:szCs w:val="32"/>
-        </w:rPr>
-        <w:t>District :</w:t>
-      </w:r>
-      <w:r>
-        <w:rPr>
-          <w:rFonts w:ascii="TH SarabunPSK" w:hAnsi="TH SarabunPSK" w:cs="TH SarabunPSK" w:hint="cs"/>
-          <w:sz w:val="32"/>
-          <w:szCs w:val="32"/>
-          <w:cs/>
-        </w:rPr>
-        <w:t xml:space="preserve"> ที่อยู่อำเภอ</w:t>
+          <w:cs/>
+        </w:rPr>
+        <w:t>จังหวัด : จังหวัดที่เกิดอุบัติเหตุ</w:t>
       </w:r>
     </w:p>
     <w:p>
@@ -915,7 +689,7 @@
         <w:pStyle w:val="a3"/>
         <w:numPr>
           <w:ilvl w:val="0"/>
-          <w:numId w:val="2"/>
+          <w:numId w:val="3"/>
         </w:numPr>
         <w:spacing w:after="0"/>
         <w:rPr>
@@ -929,17 +703,68 @@
           <w:rFonts w:ascii="TH SarabunPSK" w:hAnsi="TH SarabunPSK" w:cs="TH SarabunPSK"/>
           <w:sz w:val="32"/>
           <w:szCs w:val="32"/>
-        </w:rPr>
-        <w:t>Province :</w:t>
-      </w:r>
-      <w:r>
-        <w:rPr>
-          <w:rFonts w:ascii="TH SarabunPSK" w:hAnsi="TH SarabunPSK" w:cs="TH SarabunPSK" w:hint="cs"/>
-          <w:sz w:val="32"/>
-          <w:szCs w:val="32"/>
-          <w:cs/>
-        </w:rPr>
-        <w:t xml:space="preserve"> ที่อยู่จังหวัด</w:t>
+          <w:cs/>
+        </w:rPr>
+        <w:t xml:space="preserve">รถคันที่ </w:t>
+      </w:r>
+      <w:r>
+        <w:rPr>
+          <w:rFonts w:ascii="TH SarabunPSK" w:hAnsi="TH SarabunPSK" w:cs="TH SarabunPSK"/>
+          <w:sz w:val="32"/>
+          <w:szCs w:val="32"/>
+        </w:rPr>
+        <w:t xml:space="preserve">1 : </w:t>
+      </w:r>
+      <w:r>
+        <w:rPr>
+          <w:rFonts w:ascii="TH SarabunPSK" w:hAnsi="TH SarabunPSK" w:cs="TH SarabunPSK"/>
+          <w:sz w:val="32"/>
+          <w:szCs w:val="32"/>
+          <w:cs/>
+        </w:rPr>
+        <w:t xml:space="preserve">ลักษณะรถคันที่ </w:t>
+      </w:r>
+      <w:r>
+        <w:rPr>
+          <w:rFonts w:ascii="TH SarabunPSK" w:hAnsi="TH SarabunPSK" w:cs="TH SarabunPSK"/>
+          <w:sz w:val="32"/>
+          <w:szCs w:val="32"/>
+        </w:rPr>
+        <w:t>1</w:t>
+      </w:r>
+      <w:r>
+        <w:rPr>
+          <w:rFonts w:ascii="TH SarabunPSK" w:hAnsi="TH SarabunPSK" w:cs="TH SarabunPSK" w:hint="cs"/>
+          <w:sz w:val="32"/>
+          <w:szCs w:val="32"/>
+          <w:cs/>
+        </w:rPr>
+        <w:t xml:space="preserve"> </w:t>
+      </w:r>
+      <w:r>
+        <w:rPr>
+          <w:rFonts w:ascii="TH SarabunPSK" w:hAnsi="TH SarabunPSK" w:cs="TH SarabunPSK"/>
+          <w:sz w:val="32"/>
+          <w:szCs w:val="32"/>
+        </w:rPr>
+        <w:t>(</w:t>
+      </w:r>
+      <w:r>
+        <w:rPr>
+          <w:rFonts w:ascii="TH SarabunPSK" w:hAnsi="TH SarabunPSK" w:cs="TH SarabunPSK" w:hint="cs"/>
+          <w:sz w:val="32"/>
+          <w:szCs w:val="32"/>
+          <w:cs/>
+        </w:rPr>
+        <w:t>รถที่เป็นต้นเหตุของอุบัติเหตุ</w:t>
+      </w:r>
+      <w:r>
+        <w:rPr>
+          <w:rFonts w:ascii="TH SarabunPSK" w:hAnsi="TH SarabunPSK" w:cs="TH SarabunPSK"/>
+          <w:sz w:val="32"/>
+          <w:szCs w:val="32"/>
+        </w:rPr>
+        <w:t>)</w:t>
       </w:r>
     </w:p>
     <w:p>
@@ -947,7 +772,7 @@
         <w:pStyle w:val="a3"/>
         <w:numPr>
           <w:ilvl w:val="0"/>
-          <w:numId w:val="2"/>
+          <w:numId w:val="3"/>
         </w:numPr>
         <w:spacing w:after="0"/>
         <w:rPr>
@@ -956,32 +781,14 @@
           <w:szCs w:val="32"/>
         </w:rPr>
       </w:pPr>
-      <w:proofErr w:type="spellStart"/>
-      <w:r>
-        <w:rPr>
-          <w:rFonts w:ascii="TH SarabunPSK" w:hAnsi="TH SarabunPSK" w:cs="TH SarabunPSK"/>
-          <w:sz w:val="32"/>
-          <w:szCs w:val="32"/>
-        </w:rPr>
-        <w:t>RiskHelmet</w:t>
-      </w:r>
-      <w:proofErr w:type="spellEnd"/>
-      <w:r>
-        <w:rPr>
-          <w:rFonts w:ascii="TH SarabunPSK" w:hAnsi="TH SarabunPSK" w:cs="TH SarabunPSK"/>
-          <w:sz w:val="32"/>
-          <w:szCs w:val="32"/>
-        </w:rPr>
-        <w:t xml:space="preserve"> :</w:t>
-      </w:r>
-      <w:r>
-        <w:rPr>
-          <w:rFonts w:ascii="TH SarabunPSK" w:hAnsi="TH SarabunPSK" w:cs="TH SarabunPSK" w:hint="cs"/>
-          <w:sz w:val="32"/>
-          <w:szCs w:val="32"/>
-          <w:cs/>
-        </w:rPr>
-        <w:t xml:space="preserve"> การสวมหมวกนิรภัย</w:t>
+      <w:r>
+        <w:rPr>
+          <w:rFonts w:ascii="TH SarabunPSK" w:hAnsi="TH SarabunPSK" w:cs="TH SarabunPSK"/>
+          <w:sz w:val="32"/>
+          <w:szCs w:val="32"/>
+          <w:cs/>
+        </w:rPr>
+        <w:t>บริเวณที่เกิดอุบัติเหตุ/ลักษณะทาง : ลักษณะทางบริเวณที่เกิดเหตุ</w:t>
       </w:r>
     </w:p>
     <w:p>
@@ -989,7 +796,7 @@
         <w:pStyle w:val="a3"/>
         <w:numPr>
           <w:ilvl w:val="0"/>
-          <w:numId w:val="2"/>
+          <w:numId w:val="3"/>
         </w:numPr>
         <w:spacing w:after="0"/>
         <w:rPr>
@@ -998,32 +805,14 @@
           <w:szCs w:val="32"/>
         </w:rPr>
       </w:pPr>
-      <w:proofErr w:type="spellStart"/>
-      <w:r>
-        <w:rPr>
-          <w:rFonts w:ascii="TH SarabunPSK" w:hAnsi="TH SarabunPSK" w:cs="TH SarabunPSK"/>
-          <w:sz w:val="32"/>
-          <w:szCs w:val="32"/>
-        </w:rPr>
-        <w:t>RiskSafetyBelt</w:t>
-      </w:r>
-      <w:proofErr w:type="spellEnd"/>
-      <w:r>
-        <w:rPr>
-          <w:rFonts w:ascii="TH SarabunPSK" w:hAnsi="TH SarabunPSK" w:cs="TH SarabunPSK"/>
-          <w:sz w:val="32"/>
-          <w:szCs w:val="32"/>
-        </w:rPr>
-        <w:t xml:space="preserve"> :</w:t>
-      </w:r>
-      <w:r>
-        <w:rPr>
-          <w:rFonts w:ascii="TH SarabunPSK" w:hAnsi="TH SarabunPSK" w:cs="TH SarabunPSK" w:hint="cs"/>
-          <w:sz w:val="32"/>
-          <w:szCs w:val="32"/>
-          <w:cs/>
-        </w:rPr>
-        <w:t xml:space="preserve"> การคาดเข็มขัดนิรภัย</w:t>
+      <w:r>
+        <w:rPr>
+          <w:rFonts w:ascii="TH SarabunPSK" w:hAnsi="TH SarabunPSK" w:cs="TH SarabunPSK"/>
+          <w:sz w:val="32"/>
+          <w:szCs w:val="32"/>
+          <w:cs/>
+        </w:rPr>
+        <w:t>มูลเหตุสันนิษฐาน : ข้อสันนิษฐานถึงสาเหตุการเกิดอุบัติเหตุ</w:t>
       </w:r>
     </w:p>
     <w:p>
@@ -1031,7 +820,7 @@
         <w:pStyle w:val="a3"/>
         <w:numPr>
           <w:ilvl w:val="0"/>
-          <w:numId w:val="2"/>
+          <w:numId w:val="3"/>
         </w:numPr>
         <w:spacing w:after="0"/>
         <w:rPr>
@@ -1040,57 +829,14 @@
           <w:szCs w:val="32"/>
         </w:rPr>
       </w:pPr>
-      <w:proofErr w:type="spellStart"/>
-      <w:r>
-        <w:rPr>
-          <w:rFonts w:ascii="TH SarabunPSK" w:hAnsi="TH SarabunPSK" w:cs="TH SarabunPSK"/>
-          <w:sz w:val="32"/>
-          <w:szCs w:val="32"/>
-        </w:rPr>
-        <w:t>DeatDate</w:t>
-      </w:r>
-      <w:proofErr w:type="spellEnd"/>
-      <w:r>
-        <w:rPr>
-          <w:rFonts w:ascii="TH SarabunPSK" w:hAnsi="TH SarabunPSK" w:cs="TH SarabunPSK"/>
-          <w:sz w:val="32"/>
-          <w:szCs w:val="32"/>
-        </w:rPr>
-        <w:t xml:space="preserve"> :</w:t>
-      </w:r>
-      <w:r>
-        <w:rPr>
-          <w:rFonts w:ascii="TH SarabunPSK" w:hAnsi="TH SarabunPSK" w:cs="TH SarabunPSK" w:hint="cs"/>
-          <w:sz w:val="32"/>
-          <w:szCs w:val="32"/>
-          <w:cs/>
-        </w:rPr>
-        <w:t xml:space="preserve"> วันที่เสียชีวิต </w:t>
-      </w:r>
-      <w:r>
-        <w:rPr>
-          <w:rFonts w:ascii="TH SarabunPSK" w:hAnsi="TH SarabunPSK" w:cs="TH SarabunPSK"/>
-          <w:sz w:val="32"/>
-          <w:szCs w:val="32"/>
-        </w:rPr>
-        <w:t>(</w:t>
-      </w:r>
-      <w:r>
-        <w:rPr>
-          <w:rFonts w:ascii="TH SarabunPSK" w:hAnsi="TH SarabunPSK" w:cs="TH SarabunPSK" w:hint="cs"/>
-          <w:sz w:val="32"/>
-          <w:szCs w:val="32"/>
-          <w:cs/>
-        </w:rPr>
-        <w:t>ข้อมูลจากมรณบัตร</w:t>
-      </w:r>
-      <w:r>
-        <w:rPr>
-          <w:rFonts w:ascii="TH SarabunPSK" w:hAnsi="TH SarabunPSK" w:cs="TH SarabunPSK"/>
-          <w:sz w:val="32"/>
-          <w:szCs w:val="32"/>
-        </w:rPr>
-        <w:t>)</w:t>
+      <w:r>
+        <w:rPr>
+          <w:rFonts w:ascii="TH SarabunPSK" w:hAnsi="TH SarabunPSK" w:cs="TH SarabunPSK"/>
+          <w:sz w:val="32"/>
+          <w:szCs w:val="32"/>
+          <w:cs/>
+        </w:rPr>
+        <w:t>ลักษณะอุบัติเหตุ : ลักษณะของอุบัติเหตุ</w:t>
       </w:r>
     </w:p>
     <w:p>
@@ -1098,7 +844,7 @@
         <w:pStyle w:val="a3"/>
         <w:numPr>
           <w:ilvl w:val="0"/>
-          <w:numId w:val="2"/>
+          <w:numId w:val="3"/>
         </w:numPr>
         <w:spacing w:after="0"/>
         <w:rPr>
@@ -1107,40 +853,23 @@
           <w:szCs w:val="32"/>
         </w:rPr>
       </w:pPr>
-      <w:proofErr w:type="spellStart"/>
-      <w:r>
-        <w:rPr>
-          <w:rFonts w:ascii="TH SarabunPSK" w:hAnsi="TH SarabunPSK" w:cs="TH SarabunPSK"/>
-          <w:sz w:val="32"/>
-          <w:szCs w:val="32"/>
-        </w:rPr>
-        <w:t>DateRec</w:t>
-      </w:r>
-      <w:proofErr w:type="spellEnd"/>
-      <w:r>
-        <w:rPr>
-          <w:rFonts w:ascii="TH SarabunPSK" w:hAnsi="TH SarabunPSK" w:cs="TH SarabunPSK"/>
-          <w:sz w:val="32"/>
-          <w:szCs w:val="32"/>
-        </w:rPr>
-        <w:t xml:space="preserve"> :</w:t>
-      </w:r>
-      <w:r>
-        <w:rPr>
-          <w:rFonts w:ascii="TH SarabunPSK" w:hAnsi="TH SarabunPSK" w:cs="TH SarabunPSK" w:hint="cs"/>
-          <w:sz w:val="32"/>
-          <w:szCs w:val="32"/>
-          <w:cs/>
-        </w:rPr>
-        <w:t xml:space="preserve"> วันที่เกิดเหตุ </w:t>
-      </w:r>
-      <w:r>
-        <w:rPr>
-          <w:rFonts w:ascii="TH SarabunPSK" w:hAnsi="TH SarabunPSK" w:cs="TH SarabunPSK"/>
-          <w:sz w:val="32"/>
-          <w:szCs w:val="32"/>
-        </w:rPr>
-        <w:t>(E-claim)</w:t>
+      <w:r>
+        <w:rPr>
+          <w:rFonts w:ascii="TH SarabunPSK" w:hAnsi="TH SarabunPSK" w:cs="TH SarabunPSK"/>
+          <w:sz w:val="32"/>
+          <w:szCs w:val="32"/>
+          <w:cs/>
+        </w:rPr>
+        <w:lastRenderedPageBreak/>
+        <w:t>จํานวนรถที่เกิดอุบัติเหตุ : จํานวนรถที่เกิดอุบัติเหตุ (รวมคันที่</w:t>
+      </w:r>
+      <w:r>
+        <w:rPr>
+          <w:rFonts w:ascii="TH SarabunPSK" w:hAnsi="TH SarabunPSK" w:cs="TH SarabunPSK"/>
+          <w:sz w:val="32"/>
+          <w:szCs w:val="32"/>
+        </w:rPr>
+        <w:t>1)</w:t>
       </w:r>
     </w:p>
     <w:p>
@@ -1148,7 +877,7 @@
         <w:pStyle w:val="a3"/>
         <w:numPr>
           <w:ilvl w:val="0"/>
-          <w:numId w:val="2"/>
+          <w:numId w:val="3"/>
         </w:numPr>
         <w:spacing w:after="0"/>
         <w:rPr>
@@ -1157,48 +886,14 @@
           <w:szCs w:val="32"/>
         </w:rPr>
       </w:pPr>
-      <w:proofErr w:type="spellStart"/>
-      <w:r>
-        <w:rPr>
-          <w:rFonts w:ascii="TH SarabunPSK" w:hAnsi="TH SarabunPSK" w:cs="TH SarabunPSK"/>
-          <w:sz w:val="32"/>
-          <w:szCs w:val="32"/>
-        </w:rPr>
-        <w:t>TimeRec</w:t>
-      </w:r>
-      <w:proofErr w:type="spellEnd"/>
-      <w:r>
-        <w:rPr>
-          <w:rFonts w:ascii="TH SarabunPSK" w:hAnsi="TH SarabunPSK" w:cs="TH SarabunPSK"/>
-          <w:sz w:val="32"/>
-          <w:szCs w:val="32"/>
-        </w:rPr>
-        <w:t xml:space="preserve"> :</w:t>
-      </w:r>
-      <w:r>
-        <w:rPr>
-          <w:rFonts w:ascii="TH SarabunPSK" w:hAnsi="TH SarabunPSK" w:cs="TH SarabunPSK"/>
-          <w:sz w:val="32"/>
-          <w:szCs w:val="32"/>
-        </w:rPr>
-        <w:t xml:space="preserve"> </w:t>
-      </w:r>
-      <w:r>
-        <w:rPr>
-          <w:rFonts w:ascii="TH SarabunPSK" w:hAnsi="TH SarabunPSK" w:cs="TH SarabunPSK" w:hint="cs"/>
-          <w:sz w:val="32"/>
-          <w:szCs w:val="32"/>
-          <w:cs/>
-        </w:rPr>
-        <w:t xml:space="preserve">เวลาที่เกิดเหตุ </w:t>
-      </w:r>
-      <w:r>
-        <w:rPr>
-          <w:rFonts w:ascii="TH SarabunPSK" w:hAnsi="TH SarabunPSK" w:cs="TH SarabunPSK"/>
-          <w:sz w:val="32"/>
-          <w:szCs w:val="32"/>
-        </w:rPr>
-        <w:t>(E-claim)</w:t>
+      <w:r>
+        <w:rPr>
+          <w:rFonts w:ascii="TH SarabunPSK" w:hAnsi="TH SarabunPSK" w:cs="TH SarabunPSK"/>
+          <w:sz w:val="32"/>
+          <w:szCs w:val="32"/>
+          <w:cs/>
+        </w:rPr>
+        <w:t>จํานวนผู้เสียชีวิต : จํานวนผู้เสียชีวิตในอุบัติเหตุ</w:t>
       </w:r>
     </w:p>
     <w:p>
@@ -1206,7 +901,7 @@
         <w:pStyle w:val="a3"/>
         <w:numPr>
           <w:ilvl w:val="0"/>
-          <w:numId w:val="2"/>
+          <w:numId w:val="3"/>
         </w:numPr>
         <w:spacing w:after="0"/>
         <w:rPr>
@@ -1215,40 +910,14 @@
           <w:szCs w:val="32"/>
         </w:rPr>
       </w:pPr>
-      <w:proofErr w:type="spellStart"/>
-      <w:r>
-        <w:rPr>
-          <w:rFonts w:ascii="TH SarabunPSK" w:hAnsi="TH SarabunPSK" w:cs="TH SarabunPSK"/>
-          <w:sz w:val="32"/>
-          <w:szCs w:val="32"/>
-        </w:rPr>
-        <w:t>AccSubDist</w:t>
-      </w:r>
-      <w:proofErr w:type="spellEnd"/>
-      <w:r>
-        <w:rPr>
-          <w:rFonts w:ascii="TH SarabunPSK" w:hAnsi="TH SarabunPSK" w:cs="TH SarabunPSK"/>
-          <w:sz w:val="32"/>
-          <w:szCs w:val="32"/>
-        </w:rPr>
-        <w:t xml:space="preserve"> :</w:t>
-      </w:r>
-      <w:r>
-        <w:rPr>
-          <w:rFonts w:ascii="TH SarabunPSK" w:hAnsi="TH SarabunPSK" w:cs="TH SarabunPSK" w:hint="cs"/>
-          <w:sz w:val="32"/>
-          <w:szCs w:val="32"/>
-          <w:cs/>
-        </w:rPr>
-        <w:t xml:space="preserve"> ตำบลที่เกิดเหตุ </w:t>
-      </w:r>
-      <w:r>
-        <w:rPr>
-          <w:rFonts w:ascii="TH SarabunPSK" w:hAnsi="TH SarabunPSK" w:cs="TH SarabunPSK"/>
-          <w:sz w:val="32"/>
-          <w:szCs w:val="32"/>
-        </w:rPr>
-        <w:t>(E-claim)</w:t>
+      <w:r>
+        <w:rPr>
+          <w:rFonts w:ascii="TH SarabunPSK" w:hAnsi="TH SarabunPSK" w:cs="TH SarabunPSK"/>
+          <w:sz w:val="32"/>
+          <w:szCs w:val="32"/>
+          <w:cs/>
+        </w:rPr>
+        <w:t>จํานวนผู้บาดเจ็บ : จํานวนผู้บาดเจ็บในอุบัติเหตุ</w:t>
       </w:r>
     </w:p>
     <w:p>
@@ -1256,7 +925,7 @@
         <w:pStyle w:val="a3"/>
         <w:numPr>
           <w:ilvl w:val="0"/>
-          <w:numId w:val="2"/>
+          <w:numId w:val="3"/>
         </w:numPr>
         <w:spacing w:after="0"/>
         <w:rPr>
@@ -1265,40 +934,14 @@
           <w:szCs w:val="32"/>
         </w:rPr>
       </w:pPr>
-      <w:proofErr w:type="spellStart"/>
-      <w:r>
-        <w:rPr>
-          <w:rFonts w:ascii="TH SarabunPSK" w:hAnsi="TH SarabunPSK" w:cs="TH SarabunPSK"/>
-          <w:sz w:val="32"/>
-          <w:szCs w:val="32"/>
-        </w:rPr>
-        <w:t>AccDist</w:t>
-      </w:r>
-      <w:proofErr w:type="spellEnd"/>
-      <w:r>
-        <w:rPr>
-          <w:rFonts w:ascii="TH SarabunPSK" w:hAnsi="TH SarabunPSK" w:cs="TH SarabunPSK"/>
-          <w:sz w:val="32"/>
-          <w:szCs w:val="32"/>
-        </w:rPr>
-        <w:t xml:space="preserve"> : </w:t>
-      </w:r>
-      <w:r>
-        <w:rPr>
-          <w:rFonts w:ascii="TH SarabunPSK" w:hAnsi="TH SarabunPSK" w:cs="TH SarabunPSK" w:hint="cs"/>
-          <w:sz w:val="32"/>
-          <w:szCs w:val="32"/>
-          <w:cs/>
-        </w:rPr>
-        <w:t xml:space="preserve">อำเภอที่เกิดเหตุ </w:t>
-      </w:r>
-      <w:r>
-        <w:rPr>
-          <w:rFonts w:ascii="TH SarabunPSK" w:hAnsi="TH SarabunPSK" w:cs="TH SarabunPSK"/>
-          <w:sz w:val="32"/>
-          <w:szCs w:val="32"/>
-        </w:rPr>
-        <w:t>(E-claim)</w:t>
+      <w:r>
+        <w:rPr>
+          <w:rFonts w:ascii="TH SarabunPSK" w:hAnsi="TH SarabunPSK" w:cs="TH SarabunPSK"/>
+          <w:sz w:val="32"/>
+          <w:szCs w:val="32"/>
+          <w:cs/>
+        </w:rPr>
+        <w:t>สภาพอากาศ : ลักษณะสภาพอากาศขณะที่เกิดอุบัติเหตุ</w:t>
       </w:r>
     </w:p>
     <w:p>
@@ -1306,7 +949,7 @@
         <w:pStyle w:val="a3"/>
         <w:numPr>
           <w:ilvl w:val="0"/>
-          <w:numId w:val="2"/>
+          <w:numId w:val="3"/>
         </w:numPr>
         <w:spacing w:after="0"/>
         <w:rPr>
@@ -1315,40 +958,22 @@
           <w:szCs w:val="32"/>
         </w:rPr>
       </w:pPr>
-      <w:proofErr w:type="spellStart"/>
-      <w:r>
-        <w:rPr>
-          <w:rFonts w:ascii="TH SarabunPSK" w:hAnsi="TH SarabunPSK" w:cs="TH SarabunPSK"/>
-          <w:sz w:val="32"/>
-          <w:szCs w:val="32"/>
-        </w:rPr>
-        <w:t>AccProv</w:t>
-      </w:r>
-      <w:proofErr w:type="spellEnd"/>
-      <w:r>
-        <w:rPr>
-          <w:rFonts w:ascii="TH SarabunPSK" w:hAnsi="TH SarabunPSK" w:cs="TH SarabunPSK"/>
-          <w:sz w:val="32"/>
-          <w:szCs w:val="32"/>
-        </w:rPr>
-        <w:t xml:space="preserve"> :</w:t>
-      </w:r>
-      <w:r>
-        <w:rPr>
-          <w:rFonts w:ascii="TH SarabunPSK" w:hAnsi="TH SarabunPSK" w:cs="TH SarabunPSK" w:hint="cs"/>
-          <w:sz w:val="32"/>
-          <w:szCs w:val="32"/>
-          <w:cs/>
-        </w:rPr>
-        <w:t xml:space="preserve"> จังหวัดที่เกิดเหตุ </w:t>
-      </w:r>
-      <w:r>
-        <w:rPr>
-          <w:rFonts w:ascii="TH SarabunPSK" w:hAnsi="TH SarabunPSK" w:cs="TH SarabunPSK"/>
-          <w:sz w:val="32"/>
-          <w:szCs w:val="32"/>
-        </w:rPr>
-        <w:t>(E-claim)</w:t>
+      <w:r>
+        <w:rPr>
+          <w:rFonts w:ascii="TH SarabunPSK" w:hAnsi="TH SarabunPSK" w:cs="TH SarabunPSK"/>
+          <w:sz w:val="32"/>
+          <w:szCs w:val="32"/>
+        </w:rPr>
+        <w:t xml:space="preserve">LATITUDE : </w:t>
+      </w:r>
+      <w:r>
+        <w:rPr>
+          <w:rFonts w:ascii="TH SarabunPSK" w:hAnsi="TH SarabunPSK" w:cs="TH SarabunPSK"/>
+          <w:sz w:val="32"/>
+          <w:szCs w:val="32"/>
+          <w:cs/>
+        </w:rPr>
+        <w:t>พิกัดละติจูด</w:t>
       </w:r>
     </w:p>
     <w:p>
@@ -1356,7 +981,7 @@
         <w:pStyle w:val="a3"/>
         <w:numPr>
           <w:ilvl w:val="0"/>
-          <w:numId w:val="2"/>
+          <w:numId w:val="3"/>
         </w:numPr>
         <w:spacing w:after="0"/>
         <w:rPr>
@@ -1365,57 +990,53 @@
           <w:szCs w:val="32"/>
         </w:rPr>
       </w:pPr>
-      <w:proofErr w:type="spellStart"/>
-      <w:r>
-        <w:rPr>
-          <w:rFonts w:ascii="TH SarabunPSK" w:hAnsi="TH SarabunPSK" w:cs="TH SarabunPSK"/>
-          <w:sz w:val="32"/>
-          <w:szCs w:val="32"/>
-        </w:rPr>
-        <w:t>AccLat</w:t>
-      </w:r>
-      <w:proofErr w:type="spellEnd"/>
-      <w:r>
-        <w:rPr>
-          <w:rFonts w:ascii="TH SarabunPSK" w:hAnsi="TH SarabunPSK" w:cs="TH SarabunPSK"/>
-          <w:sz w:val="32"/>
-          <w:szCs w:val="32"/>
-        </w:rPr>
-        <w:t xml:space="preserve"> :</w:t>
-      </w:r>
-      <w:r>
-        <w:rPr>
-          <w:rFonts w:ascii="TH SarabunPSK" w:hAnsi="TH SarabunPSK" w:cs="TH SarabunPSK" w:hint="cs"/>
-          <w:sz w:val="32"/>
-          <w:szCs w:val="32"/>
-          <w:cs/>
-        </w:rPr>
-        <w:t xml:space="preserve"> พิกัด </w:t>
-      </w:r>
-      <w:r>
-        <w:rPr>
-          <w:rFonts w:ascii="TH SarabunPSK" w:hAnsi="TH SarabunPSK" w:cs="TH SarabunPSK"/>
-          <w:sz w:val="32"/>
-          <w:szCs w:val="32"/>
-        </w:rPr>
-        <w:t xml:space="preserve">Latitude </w:t>
-      </w:r>
-      <w:r>
-        <w:rPr>
-          <w:rFonts w:ascii="TH SarabunPSK" w:hAnsi="TH SarabunPSK" w:cs="TH SarabunPSK" w:hint="cs"/>
-          <w:sz w:val="32"/>
-          <w:szCs w:val="32"/>
-          <w:cs/>
-        </w:rPr>
-        <w:t xml:space="preserve">ของจุดที่เกิดเหตุ </w:t>
-      </w:r>
-      <w:r>
-        <w:rPr>
-          <w:rFonts w:ascii="TH SarabunPSK" w:hAnsi="TH SarabunPSK" w:cs="TH SarabunPSK"/>
-          <w:sz w:val="32"/>
-          <w:szCs w:val="32"/>
-        </w:rPr>
-        <w:t>(E-claim)</w:t>
+      <w:r>
+        <w:rPr>
+          <w:rFonts w:ascii="TH SarabunPSK" w:hAnsi="TH SarabunPSK" w:cs="TH SarabunPSK"/>
+          <w:sz w:val="32"/>
+          <w:szCs w:val="32"/>
+        </w:rPr>
+        <w:t xml:space="preserve">LONGITUDE : </w:t>
+      </w:r>
+      <w:r>
+        <w:rPr>
+          <w:rFonts w:ascii="TH SarabunPSK" w:hAnsi="TH SarabunPSK" w:cs="TH SarabunPSK"/>
+          <w:sz w:val="32"/>
+          <w:szCs w:val="32"/>
+          <w:cs/>
+        </w:rPr>
+        <w:t>พิกัดลองจิจูด</w:t>
+      </w:r>
+    </w:p>
+    <w:p>
+      <w:pPr>
+        <w:spacing w:after="0"/>
+        <w:rPr>
+          <w:rFonts w:ascii="TH SarabunPSK" w:hAnsi="TH SarabunPSK" w:cs="TH SarabunPSK"/>
+          <w:sz w:val="32"/>
+          <w:szCs w:val="32"/>
+        </w:rPr>
+      </w:pPr>
+    </w:p>
+    <w:p>
+      <w:pPr>
+        <w:spacing w:after="0"/>
+        <w:rPr>
+          <w:rFonts w:ascii="TH SarabunPSK" w:hAnsi="TH SarabunPSK" w:cs="TH SarabunPSK"/>
+          <w:sz w:val="32"/>
+          <w:szCs w:val="32"/>
+        </w:rPr>
+      </w:pPr>
+      <w:r>
+        <w:rPr>
+          <w:rFonts w:ascii="TH SarabunPSK" w:hAnsi="TH SarabunPSK" w:cs="TH SarabunPSK" w:hint="cs"/>
+          <w:b/>
+          <w:bCs/>
+          <w:sz w:val="32"/>
+          <w:szCs w:val="32"/>
+          <w:cs/>
+        </w:rPr>
+        <w:t>ชื่อคอลัมน์ที่สนใจ</w:t>
       </w:r>
     </w:p>
     <w:p>
@@ -1423,7 +1044,7 @@
         <w:pStyle w:val="a3"/>
         <w:numPr>
           <w:ilvl w:val="0"/>
-          <w:numId w:val="2"/>
+          <w:numId w:val="3"/>
         </w:numPr>
         <w:spacing w:after="0"/>
         <w:rPr>
@@ -1432,65 +1053,131 @@
           <w:szCs w:val="32"/>
         </w:rPr>
       </w:pPr>
-      <w:proofErr w:type="spellStart"/>
-      <w:r>
-        <w:rPr>
-          <w:rFonts w:ascii="TH SarabunPSK" w:hAnsi="TH SarabunPSK" w:cs="TH SarabunPSK"/>
-          <w:sz w:val="32"/>
-          <w:szCs w:val="32"/>
-        </w:rPr>
-        <w:t>AccLong</w:t>
-      </w:r>
-      <w:proofErr w:type="spellEnd"/>
-      <w:r>
-        <w:rPr>
-          <w:rFonts w:ascii="TH SarabunPSK" w:hAnsi="TH SarabunPSK" w:cs="TH SarabunPSK"/>
-          <w:sz w:val="32"/>
-          <w:szCs w:val="32"/>
-        </w:rPr>
-        <w:t xml:space="preserve"> :</w:t>
-      </w:r>
-      <w:r>
-        <w:rPr>
-          <w:rFonts w:ascii="TH SarabunPSK" w:hAnsi="TH SarabunPSK" w:cs="TH SarabunPSK"/>
-          <w:sz w:val="32"/>
-          <w:szCs w:val="32"/>
+      <w:r>
+        <w:rPr>
+          <w:rFonts w:ascii="TH SarabunPSK" w:hAnsi="TH SarabunPSK" w:cs="TH SarabunPSK" w:hint="cs"/>
+          <w:b/>
+          <w:bCs/>
+          <w:sz w:val="32"/>
+          <w:szCs w:val="32"/>
+          <w:cs/>
+        </w:rPr>
+        <w:t>ลักษณะรถของผู้ประสบเหตุ</w:t>
+      </w:r>
+      <w:r>
+        <w:rPr>
+          <w:rFonts w:ascii="TH SarabunPSK" w:hAnsi="TH SarabunPSK" w:cs="TH SarabunPSK" w:hint="cs"/>
+          <w:sz w:val="32"/>
+          <w:szCs w:val="32"/>
+          <w:cs/>
         </w:rPr>
         <w:t xml:space="preserve"> </w:t>
       </w:r>
       <w:r>
         <w:rPr>
-          <w:rFonts w:ascii="TH SarabunPSK" w:hAnsi="TH SarabunPSK" w:cs="TH SarabunPSK" w:hint="cs"/>
-          <w:sz w:val="32"/>
-          <w:szCs w:val="32"/>
-          <w:cs/>
-        </w:rPr>
-        <w:t xml:space="preserve">พิกัด </w:t>
-      </w:r>
-      <w:r>
-        <w:rPr>
-          <w:rFonts w:ascii="TH SarabunPSK" w:hAnsi="TH SarabunPSK" w:cs="TH SarabunPSK"/>
-          <w:sz w:val="32"/>
-          <w:szCs w:val="32"/>
-        </w:rPr>
-        <w:t xml:space="preserve">Longitude </w:t>
-      </w:r>
-      <w:r>
-        <w:rPr>
-          <w:rFonts w:ascii="TH SarabunPSK" w:hAnsi="TH SarabunPSK" w:cs="TH SarabunPSK" w:hint="cs"/>
-          <w:sz w:val="32"/>
-          <w:szCs w:val="32"/>
-          <w:cs/>
-        </w:rPr>
-        <w:t xml:space="preserve">ของจุดที่เกิดเหตุ </w:t>
-      </w:r>
-      <w:r>
-        <w:rPr>
-          <w:rFonts w:ascii="TH SarabunPSK" w:hAnsi="TH SarabunPSK" w:cs="TH SarabunPSK"/>
-          <w:sz w:val="32"/>
-          <w:szCs w:val="32"/>
-        </w:rPr>
-        <w:t>(E-claim)</w:t>
+          <w:rFonts w:ascii="TH SarabunPSK" w:hAnsi="TH SarabunPSK" w:cs="TH SarabunPSK"/>
+          <w:sz w:val="32"/>
+          <w:szCs w:val="32"/>
+        </w:rPr>
+        <w:t>:</w:t>
+      </w:r>
+      <w:r>
+        <w:rPr>
+          <w:rFonts w:ascii="TH SarabunPSK" w:hAnsi="TH SarabunPSK" w:cs="TH SarabunPSK"/>
+          <w:b/>
+          <w:bCs/>
+          <w:sz w:val="32"/>
+          <w:szCs w:val="32"/>
+        </w:rPr>
+        <w:t xml:space="preserve"> </w:t>
+      </w:r>
+      <w:r>
+        <w:rPr>
+          <w:rFonts w:ascii="TH SarabunPSK" w:hAnsi="TH SarabunPSK" w:cs="TH SarabunPSK"/>
+          <w:sz w:val="32"/>
+          <w:szCs w:val="32"/>
+          <w:cs/>
+        </w:rPr>
+        <w:t>ลักษณะรถ</w:t>
+      </w:r>
+      <w:r>
+        <w:rPr>
+          <w:rFonts w:ascii="TH SarabunPSK" w:hAnsi="TH SarabunPSK" w:cs="TH SarabunPSK" w:hint="cs"/>
+          <w:sz w:val="32"/>
+          <w:szCs w:val="32"/>
+          <w:cs/>
+        </w:rPr>
+        <w:t>ของผู้ที่ประสบอุบัติเหตุ</w:t>
+      </w:r>
+    </w:p>
+    <w:p>
+      <w:pPr>
+        <w:pStyle w:val="a3"/>
+        <w:spacing w:after="0"/>
+        <w:rPr>
+          <w:rFonts w:ascii="TH SarabunPSK" w:hAnsi="TH SarabunPSK" w:cs="TH SarabunPSK"/>
+          <w:sz w:val="32"/>
+          <w:szCs w:val="32"/>
+        </w:rPr>
+      </w:pPr>
+      <w:r>
+        <w:rPr>
+          <w:rFonts w:ascii="TH SarabunPSK" w:hAnsi="TH SarabunPSK" w:cs="TH SarabunPSK"/>
+          <w:sz w:val="32"/>
+          <w:szCs w:val="32"/>
+        </w:rPr>
+        <w:t>(</w:t>
+      </w:r>
+      <w:r>
+        <w:rPr>
+          <w:rFonts w:ascii="TH SarabunPSK" w:hAnsi="TH SarabunPSK" w:cs="TH SarabunPSK" w:hint="cs"/>
+          <w:sz w:val="32"/>
+          <w:szCs w:val="32"/>
+          <w:cs/>
+        </w:rPr>
+        <w:t>แปลงข้อมูลมาจาก คอลัมน์ รถคันที่ 1</w:t>
+      </w:r>
+      <w:r>
+        <w:rPr>
+          <w:rFonts w:ascii="TH SarabunPSK" w:hAnsi="TH SarabunPSK" w:cs="TH SarabunPSK" w:hint="cs"/>
+          <w:sz w:val="32"/>
+          <w:szCs w:val="32"/>
+          <w:cs/>
+        </w:rPr>
+        <w:t xml:space="preserve"> </w:t>
+      </w:r>
+      <w:r>
+        <w:rPr>
+          <w:rFonts w:ascii="TH SarabunPSK" w:hAnsi="TH SarabunPSK" w:cs="TH SarabunPSK"/>
+          <w:sz w:val="32"/>
+          <w:szCs w:val="32"/>
+        </w:rPr>
+        <w:t>[</w:t>
+      </w:r>
+      <w:r>
+        <w:rPr>
+          <w:rFonts w:ascii="TH SarabunPSK" w:hAnsi="TH SarabunPSK" w:cs="TH SarabunPSK" w:hint="cs"/>
+          <w:sz w:val="32"/>
+          <w:szCs w:val="32"/>
+          <w:cs/>
+        </w:rPr>
+        <w:t>เปลี่ยนชื่อเนื่องจากเลือกข้อมูลเฉพาะที่เกิดอุบัติเหตุ 1 คัน</w:t>
+      </w:r>
+      <w:r>
+        <w:rPr>
+          <w:rFonts w:ascii="TH SarabunPSK" w:hAnsi="TH SarabunPSK" w:cs="TH SarabunPSK"/>
+          <w:sz w:val="32"/>
+          <w:szCs w:val="32"/>
+        </w:rPr>
+        <w:t>]</w:t>
+      </w:r>
+      <w:r>
+        <w:rPr>
+          <w:rFonts w:ascii="TH SarabunPSK" w:hAnsi="TH SarabunPSK" w:cs="TH SarabunPSK"/>
+          <w:sz w:val="32"/>
+          <w:szCs w:val="32"/>
+        </w:rPr>
+        <w:t>)</w:t>
       </w:r>
     </w:p>
     <w:p>
@@ -1498,7 +1185,7 @@
         <w:pStyle w:val="a3"/>
         <w:numPr>
           <w:ilvl w:val="0"/>
-          <w:numId w:val="2"/>
+          <w:numId w:val="3"/>
         </w:numPr>
         <w:spacing w:after="0"/>
         <w:rPr>
@@ -1509,15 +1196,20 @@
       </w:pPr>
       <w:r>
         <w:rPr>
-          <w:rFonts w:ascii="TH SarabunPSK" w:hAnsi="TH SarabunPSK" w:cs="TH SarabunPSK"/>
-          <w:sz w:val="32"/>
-          <w:szCs w:val="32"/>
-        </w:rPr>
-        <w:t>ICD-10 :</w:t>
-      </w:r>
-      <w:r>
-        <w:rPr>
-          <w:rFonts w:ascii="TH SarabunPSK" w:hAnsi="TH SarabunPSK" w:cs="TH SarabunPSK"/>
+          <w:rFonts w:ascii="TH SarabunPSK" w:hAnsi="TH SarabunPSK" w:cs="TH SarabunPSK" w:hint="cs"/>
+          <w:b/>
+          <w:bCs/>
+          <w:sz w:val="32"/>
+          <w:szCs w:val="32"/>
+          <w:cs/>
+        </w:rPr>
+        <w:t>จำนวนผู้บาดเจ็บ</w:t>
+      </w:r>
+      <w:r>
+        <w:rPr>
+          <w:rFonts w:ascii="TH SarabunPSK" w:hAnsi="TH SarabunPSK" w:cs="TH SarabunPSK"/>
+          <w:b/>
+          <w:bCs/>
           <w:sz w:val="32"/>
           <w:szCs w:val="32"/>
         </w:rPr>
@@ -1525,29 +1217,30 @@
       </w:r>
       <w:r>
         <w:rPr>
-          <w:rFonts w:ascii="TH SarabunPSK" w:hAnsi="TH SarabunPSK" w:cs="TH SarabunPSK" w:hint="cs"/>
-          <w:sz w:val="32"/>
-          <w:szCs w:val="32"/>
-          <w:cs/>
-        </w:rPr>
-        <w:t xml:space="preserve">รหัสตัวอักษร </w:t>
-      </w:r>
-      <w:r>
-        <w:rPr>
-          <w:rFonts w:ascii="TH SarabunPSK" w:hAnsi="TH SarabunPSK" w:cs="TH SarabunPSK"/>
-          <w:sz w:val="32"/>
-          <w:szCs w:val="32"/>
-        </w:rPr>
-        <w:t xml:space="preserve">V </w:t>
-      </w:r>
-      <w:r>
-        <w:rPr>
-          <w:rFonts w:ascii="TH SarabunPSK" w:hAnsi="TH SarabunPSK" w:cs="TH SarabunPSK" w:hint="cs"/>
-          <w:sz w:val="32"/>
-          <w:szCs w:val="32"/>
-          <w:cs/>
-        </w:rPr>
-        <w:t>ตามด้วยตัวเลข 3 หลัก</w:t>
+          <w:rFonts w:ascii="TH SarabunPSK" w:hAnsi="TH SarabunPSK" w:cs="TH SarabunPSK"/>
+          <w:sz w:val="32"/>
+          <w:szCs w:val="32"/>
+        </w:rPr>
+        <w:t>:</w:t>
+      </w:r>
+      <w:r>
+        <w:rPr>
+          <w:rFonts w:ascii="TH SarabunPSK" w:hAnsi="TH SarabunPSK" w:cs="TH SarabunPSK"/>
+          <w:b/>
+          <w:bCs/>
+          <w:sz w:val="32"/>
+          <w:szCs w:val="32"/>
+        </w:rPr>
+        <w:t xml:space="preserve"> </w:t>
+      </w:r>
+      <w:r>
+        <w:rPr>
+          <w:rFonts w:ascii="TH SarabunPSK" w:hAnsi="TH SarabunPSK" w:cs="TH SarabunPSK" w:hint="cs"/>
+          <w:sz w:val="32"/>
+          <w:szCs w:val="32"/>
+          <w:cs/>
+        </w:rPr>
+        <w:t>จำนวนผู้บาดเจ็บในอุบัติเหตุ</w:t>
       </w:r>
     </w:p>
     <w:p>
@@ -1555,238 +1248,8 @@
         <w:pStyle w:val="a3"/>
         <w:numPr>
           <w:ilvl w:val="0"/>
-          <w:numId w:val="2"/>
+          <w:numId w:val="3"/>
         </w:numPr>
-        <w:spacing w:after="0"/>
-        <w:rPr>
-          <w:rFonts w:ascii="TH SarabunPSK" w:hAnsi="TH SarabunPSK" w:cs="TH SarabunPSK"/>
-          <w:sz w:val="32"/>
-          <w:szCs w:val="32"/>
-        </w:rPr>
-      </w:pPr>
-      <w:r>
-        <w:rPr>
-          <w:rFonts w:ascii="TH SarabunPSK" w:hAnsi="TH SarabunPSK" w:cs="TH SarabunPSK"/>
-          <w:sz w:val="32"/>
-          <w:szCs w:val="32"/>
-        </w:rPr>
-        <w:t>Vehicle :</w:t>
-      </w:r>
-      <w:r>
-        <w:rPr>
-          <w:rFonts w:ascii="TH SarabunPSK" w:hAnsi="TH SarabunPSK" w:cs="TH SarabunPSK" w:hint="cs"/>
-          <w:sz w:val="32"/>
-          <w:szCs w:val="32"/>
-          <w:cs/>
-        </w:rPr>
-        <w:t xml:space="preserve"> พาหนะที่ประสบอุบัติเหตุตามรหัส </w:t>
-      </w:r>
-      <w:r>
-        <w:rPr>
-          <w:rFonts w:ascii="TH SarabunPSK" w:hAnsi="TH SarabunPSK" w:cs="TH SarabunPSK"/>
-          <w:sz w:val="32"/>
-          <w:szCs w:val="32"/>
-        </w:rPr>
-        <w:t>ICD-10</w:t>
-      </w:r>
-    </w:p>
-    <w:p>
-      <w:pPr>
-        <w:pStyle w:val="a3"/>
-        <w:numPr>
-          <w:ilvl w:val="0"/>
-          <w:numId w:val="2"/>
-        </w:numPr>
-        <w:spacing w:after="0"/>
-        <w:rPr>
-          <w:rFonts w:ascii="TH SarabunPSK" w:hAnsi="TH SarabunPSK" w:cs="TH SarabunPSK"/>
-          <w:sz w:val="32"/>
-          <w:szCs w:val="32"/>
-        </w:rPr>
-      </w:pPr>
-      <w:proofErr w:type="spellStart"/>
-      <w:r>
-        <w:rPr>
-          <w:rFonts w:ascii="TH SarabunPSK" w:hAnsi="TH SarabunPSK" w:cs="TH SarabunPSK"/>
-          <w:sz w:val="32"/>
-          <w:szCs w:val="32"/>
-        </w:rPr>
-        <w:t>create_at</w:t>
-      </w:r>
-      <w:proofErr w:type="spellEnd"/>
-      <w:r>
-        <w:rPr>
-          <w:rFonts w:ascii="TH SarabunPSK" w:hAnsi="TH SarabunPSK" w:cs="TH SarabunPSK"/>
-          <w:sz w:val="32"/>
-          <w:szCs w:val="32"/>
-        </w:rPr>
-        <w:t xml:space="preserve"> :</w:t>
-      </w:r>
-      <w:r>
-        <w:rPr>
-          <w:rFonts w:ascii="TH SarabunPSK" w:hAnsi="TH SarabunPSK" w:cs="TH SarabunPSK"/>
-          <w:sz w:val="32"/>
-          <w:szCs w:val="32"/>
-        </w:rPr>
-        <w:t xml:space="preserve"> </w:t>
-      </w:r>
-      <w:r>
-        <w:rPr>
-          <w:rFonts w:ascii="TH SarabunPSK" w:hAnsi="TH SarabunPSK" w:cs="TH SarabunPSK" w:hint="cs"/>
-          <w:sz w:val="32"/>
-          <w:szCs w:val="32"/>
-          <w:cs/>
-        </w:rPr>
-        <w:t xml:space="preserve">วันที่สร้าง </w:t>
-      </w:r>
-      <w:r>
-        <w:rPr>
-          <w:rFonts w:ascii="TH SarabunPSK" w:hAnsi="TH SarabunPSK" w:cs="TH SarabunPSK"/>
-          <w:sz w:val="32"/>
-          <w:szCs w:val="32"/>
-        </w:rPr>
-        <w:t>record</w:t>
-      </w:r>
-    </w:p>
-    <w:p>
-      <w:pPr>
-        <w:pStyle w:val="a3"/>
-        <w:numPr>
-          <w:ilvl w:val="0"/>
-          <w:numId w:val="2"/>
-        </w:numPr>
-        <w:spacing w:after="0"/>
-        <w:rPr>
-          <w:rFonts w:ascii="TH SarabunPSK" w:hAnsi="TH SarabunPSK" w:cs="TH SarabunPSK"/>
-          <w:sz w:val="32"/>
-          <w:szCs w:val="32"/>
-        </w:rPr>
-      </w:pPr>
-      <w:proofErr w:type="spellStart"/>
-      <w:r>
-        <w:rPr>
-          <w:rFonts w:ascii="TH SarabunPSK" w:hAnsi="TH SarabunPSK" w:cs="TH SarabunPSK"/>
-          <w:sz w:val="32"/>
-          <w:szCs w:val="32"/>
-        </w:rPr>
-        <w:t>verift_date</w:t>
-      </w:r>
-      <w:proofErr w:type="spellEnd"/>
-      <w:r>
-        <w:rPr>
-          <w:rFonts w:ascii="TH SarabunPSK" w:hAnsi="TH SarabunPSK" w:cs="TH SarabunPSK"/>
-          <w:sz w:val="32"/>
-          <w:szCs w:val="32"/>
-        </w:rPr>
-        <w:t xml:space="preserve"> :</w:t>
-      </w:r>
-      <w:r>
-        <w:rPr>
-          <w:rFonts w:ascii="TH SarabunPSK" w:hAnsi="TH SarabunPSK" w:cs="TH SarabunPSK"/>
-          <w:sz w:val="32"/>
-          <w:szCs w:val="32"/>
-        </w:rPr>
-        <w:t xml:space="preserve"> </w:t>
-      </w:r>
-      <w:r>
-        <w:rPr>
-          <w:rFonts w:ascii="TH SarabunPSK" w:hAnsi="TH SarabunPSK" w:cs="TH SarabunPSK" w:hint="cs"/>
-          <w:sz w:val="32"/>
-          <w:szCs w:val="32"/>
-          <w:cs/>
-        </w:rPr>
-        <w:t>วันที่ตรวจสอบข้อมูล</w:t>
-      </w:r>
-    </w:p>
-    <w:p>
-      <w:pPr>
-        <w:pStyle w:val="a3"/>
-        <w:numPr>
-          <w:ilvl w:val="0"/>
-          <w:numId w:val="2"/>
-        </w:numPr>
-        <w:spacing w:after="0"/>
-        <w:rPr>
-          <w:rFonts w:ascii="TH SarabunPSK" w:hAnsi="TH SarabunPSK" w:cs="TH SarabunPSK"/>
-          <w:sz w:val="32"/>
-          <w:szCs w:val="32"/>
-        </w:rPr>
-      </w:pPr>
-      <w:proofErr w:type="spellStart"/>
-      <w:r>
-        <w:rPr>
-          <w:rFonts w:ascii="TH SarabunPSK" w:hAnsi="TH SarabunPSK" w:cs="TH SarabunPSK"/>
-          <w:sz w:val="32"/>
-          <w:szCs w:val="32"/>
-        </w:rPr>
-        <w:t>created_by</w:t>
-      </w:r>
-      <w:proofErr w:type="spellEnd"/>
-      <w:r>
-        <w:rPr>
-          <w:rFonts w:ascii="TH SarabunPSK" w:hAnsi="TH SarabunPSK" w:cs="TH SarabunPSK"/>
-          <w:sz w:val="32"/>
-          <w:szCs w:val="32"/>
-        </w:rPr>
-        <w:t xml:space="preserve"> :</w:t>
-      </w:r>
-      <w:r>
-        <w:rPr>
-          <w:rFonts w:ascii="TH SarabunPSK" w:hAnsi="TH SarabunPSK" w:cs="TH SarabunPSK" w:hint="cs"/>
-          <w:sz w:val="32"/>
-          <w:szCs w:val="32"/>
-          <w:cs/>
-        </w:rPr>
-        <w:t xml:space="preserve"> ผู้นำเข้าข้อมูล </w:t>
-      </w:r>
-      <w:r>
-        <w:rPr>
-          <w:rFonts w:ascii="TH SarabunPSK" w:hAnsi="TH SarabunPSK" w:cs="TH SarabunPSK"/>
-          <w:sz w:val="32"/>
-          <w:szCs w:val="32"/>
-        </w:rPr>
-        <w:t>(</w:t>
-      </w:r>
-      <w:r>
-        <w:rPr>
-          <w:rFonts w:ascii="TH SarabunPSK" w:hAnsi="TH SarabunPSK" w:cs="TH SarabunPSK" w:hint="cs"/>
-          <w:sz w:val="32"/>
-          <w:szCs w:val="32"/>
-          <w:cs/>
-        </w:rPr>
-        <w:t>เป็นตัวย่อภาษาอังกฤษ 2 หลัก</w:t>
-      </w:r>
-      <w:r>
-        <w:rPr>
-          <w:rFonts w:ascii="TH SarabunPSK" w:hAnsi="TH SarabunPSK" w:cs="TH SarabunPSK"/>
-          <w:sz w:val="32"/>
-          <w:szCs w:val="32"/>
-        </w:rPr>
-        <w:t>)</w:t>
-      </w:r>
-    </w:p>
-    <w:p>
-      <w:pPr>
-        <w:spacing w:after="0"/>
-        <w:rPr>
-          <w:rFonts w:ascii="TH SarabunPSK" w:hAnsi="TH SarabunPSK" w:cs="TH SarabunPSK"/>
-          <w:sz w:val="32"/>
-          <w:szCs w:val="32"/>
-        </w:rPr>
-      </w:pPr>
-    </w:p>
-    <w:p>
-      <w:pPr>
-        <w:spacing w:after="0"/>
-        <w:rPr>
-          <w:rFonts w:ascii="TH SarabunPSK" w:hAnsi="TH SarabunPSK" w:cs="TH SarabunPSK"/>
-          <w:sz w:val="32"/>
-          <w:szCs w:val="32"/>
-        </w:rPr>
-      </w:pPr>
-    </w:p>
-    <w:p>
-      <w:pPr>
         <w:spacing w:after="0"/>
         <w:rPr>
           <w:rFonts w:ascii="TH SarabunPSK" w:hAnsi="TH SarabunPSK" w:cs="TH SarabunPSK"/>
@@ -1803,24 +1266,8 @@
           <w:szCs w:val="32"/>
           <w:cs/>
         </w:rPr>
-        <w:lastRenderedPageBreak/>
-        <w:t>ชื่อคอลัมน์ที่สนใจ</w:t>
-      </w:r>
-    </w:p>
-    <w:p>
-      <w:pPr>
-        <w:pStyle w:val="a3"/>
-        <w:numPr>
-          <w:ilvl w:val="0"/>
-          <w:numId w:val="1"/>
-        </w:numPr>
-        <w:spacing w:after="0"/>
-        <w:rPr>
-          <w:rFonts w:ascii="TH SarabunPSK" w:hAnsi="TH SarabunPSK" w:cs="TH SarabunPSK"/>
-          <w:sz w:val="32"/>
-          <w:szCs w:val="32"/>
-        </w:rPr>
-      </w:pPr>
+        <w:t>จำนวนผู้</w:t>
+      </w:r>
       <w:r>
         <w:rPr>
           <w:rFonts w:ascii="TH SarabunPSK" w:hAnsi="TH SarabunPSK" w:cs="TH SarabunPSK" w:hint="cs"/>
@@ -1830,23 +1277,8 @@
           <w:szCs w:val="32"/>
           <w:cs/>
         </w:rPr>
-        <w:t>จำนวนผู้เสียชีวิตจากอุบัติเหตุทางท้องถนน</w:t>
-      </w:r>
-    </w:p>
-    <w:p>
-      <w:pPr>
-        <w:pStyle w:val="a3"/>
-        <w:numPr>
-          <w:ilvl w:val="0"/>
-          <w:numId w:val="1"/>
-        </w:numPr>
-        <w:spacing w:after="0"/>
-        <w:rPr>
-          <w:rFonts w:ascii="TH SarabunPSK" w:hAnsi="TH SarabunPSK" w:cs="TH SarabunPSK"/>
-          <w:sz w:val="32"/>
-          <w:szCs w:val="32"/>
-        </w:rPr>
-      </w:pPr>
+        <w:t>เสียชีวิต</w:t>
+      </w:r>
       <w:r>
         <w:rPr>
           <w:rFonts w:ascii="TH SarabunPSK" w:hAnsi="TH SarabunPSK" w:cs="TH SarabunPSK" w:hint="cs"/>
@@ -1856,16 +1288,242 @@
           <w:szCs w:val="32"/>
           <w:cs/>
         </w:rPr>
-        <w:t>อายุผู้เสียชีวิต</w:t>
-      </w:r>
-    </w:p>
-    <w:p>
-      <w:pPr>
-        <w:pStyle w:val="a3"/>
-        <w:numPr>
-          <w:ilvl w:val="0"/>
-          <w:numId w:val="1"/>
-        </w:numPr>
+        <w:t xml:space="preserve"> </w:t>
+      </w:r>
+      <w:r>
+        <w:rPr>
+          <w:rFonts w:ascii="TH SarabunPSK" w:hAnsi="TH SarabunPSK" w:cs="TH SarabunPSK"/>
+          <w:sz w:val="32"/>
+          <w:szCs w:val="32"/>
+        </w:rPr>
+        <w:t xml:space="preserve">: </w:t>
+      </w:r>
+      <w:r>
+        <w:rPr>
+          <w:rFonts w:ascii="TH SarabunPSK" w:hAnsi="TH SarabunPSK" w:cs="TH SarabunPSK" w:hint="cs"/>
+          <w:sz w:val="32"/>
+          <w:szCs w:val="32"/>
+          <w:cs/>
+        </w:rPr>
+        <w:t>จำนวนผู้บาดเจ็บในอุบัติเหตุ</w:t>
+      </w:r>
+    </w:p>
+    <w:p>
+      <w:pPr>
+        <w:spacing w:after="0"/>
+        <w:ind w:left="360"/>
+        <w:rPr>
+          <w:rFonts w:ascii="TH SarabunPSK" w:hAnsi="TH SarabunPSK" w:cs="TH SarabunPSK" w:hint="cs"/>
+          <w:sz w:val="32"/>
+          <w:szCs w:val="32"/>
+        </w:rPr>
+      </w:pPr>
+    </w:p>
+    <w:p>
+      <w:pPr>
+        <w:spacing w:after="0"/>
+        <w:ind w:firstLine="720"/>
+        <w:rPr>
+          <w:rFonts w:ascii="TH SarabunPSK" w:hAnsi="TH SarabunPSK" w:cs="TH SarabunPSK"/>
+          <w:sz w:val="32"/>
+          <w:szCs w:val="32"/>
+        </w:rPr>
+      </w:pPr>
+      <w:r>
+        <w:rPr>
+          <w:rFonts w:ascii="TH SarabunPSK" w:hAnsi="TH SarabunPSK" w:cs="TH SarabunPSK" w:hint="cs"/>
+          <w:sz w:val="32"/>
+          <w:szCs w:val="32"/>
+          <w:cs/>
+        </w:rPr>
+        <w:t>ผู้จัดทำ</w:t>
+      </w:r>
+      <w:r>
+        <w:rPr>
+          <w:rFonts w:ascii="TH SarabunPSK" w:hAnsi="TH SarabunPSK" w:cs="TH SarabunPSK" w:hint="cs"/>
+          <w:sz w:val="32"/>
+          <w:szCs w:val="32"/>
+          <w:cs/>
+        </w:rPr>
+        <w:t>มีความสนใจข้อมูล 3 คอลัมน์นี้ เนื่องจาก</w:t>
+      </w:r>
+      <w:r>
+        <w:rPr>
+          <w:rFonts w:ascii="TH SarabunPSK" w:hAnsi="TH SarabunPSK" w:cs="TH SarabunPSK" w:hint="cs"/>
+          <w:sz w:val="32"/>
+          <w:szCs w:val="32"/>
+          <w:cs/>
+        </w:rPr>
+        <w:t>ผู้จัดทำมีความสนใจที่จะศึกษาข้อมูลอุบัติเหตุบน</w:t>
+      </w:r>
+    </w:p>
+    <w:p>
+      <w:pPr>
+        <w:spacing w:after="0"/>
+        <w:rPr>
+          <w:rFonts w:ascii="TH SarabunPSK" w:hAnsi="TH SarabunPSK" w:cs="TH SarabunPSK" w:hint="cs"/>
+          <w:sz w:val="32"/>
+          <w:szCs w:val="32"/>
+        </w:rPr>
+      </w:pPr>
+      <w:r>
+        <w:rPr>
+          <w:rFonts w:ascii="TH SarabunPSK" w:hAnsi="TH SarabunPSK" w:cs="TH SarabunPSK" w:hint="cs"/>
+          <w:sz w:val="32"/>
+          <w:szCs w:val="32"/>
+          <w:cs/>
+        </w:rPr>
+        <w:t>ท้องถนน โดยมุ่งเน้นไปที่การศึกษาความสัมพันธ์ของ</w:t>
+      </w:r>
+      <w:r>
+        <w:rPr>
+          <w:rFonts w:ascii="TH SarabunPSK" w:hAnsi="TH SarabunPSK" w:cs="TH SarabunPSK" w:hint="cs"/>
+          <w:sz w:val="32"/>
+          <w:szCs w:val="32"/>
+          <w:cs/>
+        </w:rPr>
+        <w:t>ลักษณะรถของผู้ประสบเหตุ</w:t>
+      </w:r>
+      <w:r>
+        <w:rPr>
+          <w:rFonts w:ascii="TH SarabunPSK" w:hAnsi="TH SarabunPSK" w:cs="TH SarabunPSK" w:hint="cs"/>
+          <w:sz w:val="32"/>
+          <w:szCs w:val="32"/>
+          <w:cs/>
+        </w:rPr>
+        <w:t xml:space="preserve"> กับจำนวนผู้บาดเจ็บ และ</w:t>
+      </w:r>
+      <w:r>
+        <w:rPr>
+          <w:rFonts w:ascii="TH SarabunPSK" w:hAnsi="TH SarabunPSK" w:cs="TH SarabunPSK" w:hint="cs"/>
+          <w:sz w:val="32"/>
+          <w:szCs w:val="32"/>
+          <w:cs/>
+        </w:rPr>
+        <w:t xml:space="preserve">ลักษณะรถของผู้ประสบเหตุ </w:t>
+      </w:r>
+      <w:r>
+        <w:rPr>
+          <w:rFonts w:ascii="TH SarabunPSK" w:hAnsi="TH SarabunPSK" w:cs="TH SarabunPSK" w:hint="cs"/>
+          <w:sz w:val="32"/>
+          <w:szCs w:val="32"/>
+          <w:cs/>
+        </w:rPr>
+        <w:t>กับจำนวน</w:t>
+      </w:r>
+      <w:r>
+        <w:rPr>
+          <w:rFonts w:ascii="TH SarabunPSK" w:hAnsi="TH SarabunPSK" w:cs="TH SarabunPSK" w:hint="cs"/>
+          <w:sz w:val="32"/>
+          <w:szCs w:val="32"/>
+          <w:cs/>
+        </w:rPr>
+        <w:t xml:space="preserve">ผู้เสียชีวิต เพื่อตอบข้อสงสัยว่า </w:t>
+      </w:r>
+      <w:r>
+        <w:rPr>
+          <w:rFonts w:ascii="TH SarabunPSK" w:hAnsi="TH SarabunPSK" w:cs="TH SarabunPSK" w:hint="cs"/>
+          <w:sz w:val="32"/>
+          <w:szCs w:val="32"/>
+          <w:cs/>
+        </w:rPr>
+        <w:t>ผู้ที่ประสบอุบัติเหตุบนท้องถนนมักขับขี่ด้วยรถประเภทใด</w:t>
+      </w:r>
+      <w:r>
+        <w:rPr>
+          <w:rFonts w:ascii="TH SarabunPSK" w:hAnsi="TH SarabunPSK" w:cs="TH SarabunPSK" w:hint="cs"/>
+          <w:sz w:val="32"/>
+          <w:szCs w:val="32"/>
+          <w:cs/>
+        </w:rPr>
+        <w:t xml:space="preserve"> และมีความสัมพันธ์กับจำนวนผู้บาดเจ็บ และจำนวนผู้เสียชีวิตอย่างไรบ้าง </w:t>
+      </w:r>
+    </w:p>
+    <w:p>
+      <w:pPr>
+        <w:spacing w:after="0"/>
+        <w:ind w:left="720"/>
+        <w:rPr>
+          <w:rFonts w:ascii="TH SarabunPSK" w:hAnsi="TH SarabunPSK" w:cs="TH SarabunPSK"/>
+          <w:sz w:val="32"/>
+          <w:szCs w:val="32"/>
+        </w:rPr>
+      </w:pPr>
+      <w:r>
+        <w:rPr>
+          <w:rFonts w:ascii="TH SarabunPSK" w:hAnsi="TH SarabunPSK" w:cs="TH SarabunPSK" w:hint="cs"/>
+          <w:sz w:val="32"/>
+          <w:szCs w:val="32"/>
+          <w:cs/>
+        </w:rPr>
+        <w:t xml:space="preserve">เนื่องด้วยชุดข้อมูลนี้เป็นข้อมูลการเกิดอุบัติเหตุบนท้องถนนทั้งหมด ซึ่งมีทั้งอุบัติเหตุที่เกิดกับรถ 1 คัน </w:t>
+      </w:r>
+    </w:p>
+    <w:p>
+      <w:pPr>
+        <w:spacing w:after="0"/>
+        <w:rPr>
+          <w:rFonts w:ascii="TH SarabunPSK" w:hAnsi="TH SarabunPSK" w:cs="TH SarabunPSK" w:hint="cs"/>
+          <w:sz w:val="32"/>
+          <w:szCs w:val="32"/>
+        </w:rPr>
+      </w:pPr>
+      <w:r>
+        <w:rPr>
+          <w:rFonts w:ascii="TH SarabunPSK" w:hAnsi="TH SarabunPSK" w:cs="TH SarabunPSK" w:hint="cs"/>
+          <w:sz w:val="32"/>
+          <w:szCs w:val="32"/>
+          <w:cs/>
+        </w:rPr>
+        <w:t xml:space="preserve">และอุบัติเหตุที่เกิดกับรถหลายคัน </w:t>
+      </w:r>
+      <w:r>
+        <w:rPr>
+          <w:rFonts w:ascii="TH SarabunPSK" w:hAnsi="TH SarabunPSK" w:cs="TH SarabunPSK"/>
+          <w:sz w:val="32"/>
+          <w:szCs w:val="32"/>
+        </w:rPr>
+        <w:t>(</w:t>
+      </w:r>
+      <w:r>
+        <w:rPr>
+          <w:rFonts w:ascii="TH SarabunPSK" w:hAnsi="TH SarabunPSK" w:cs="TH SarabunPSK" w:hint="cs"/>
+          <w:sz w:val="32"/>
+          <w:szCs w:val="32"/>
+          <w:cs/>
+        </w:rPr>
+        <w:t>ชนกัน</w:t>
+      </w:r>
+      <w:r>
+        <w:rPr>
+          <w:rFonts w:ascii="TH SarabunPSK" w:hAnsi="TH SarabunPSK" w:cs="TH SarabunPSK"/>
+          <w:sz w:val="32"/>
+          <w:szCs w:val="32"/>
+        </w:rPr>
+        <w:t>)</w:t>
+      </w:r>
+      <w:r>
+        <w:rPr>
+          <w:rFonts w:ascii="TH SarabunPSK" w:hAnsi="TH SarabunPSK" w:cs="TH SarabunPSK" w:hint="cs"/>
+          <w:sz w:val="32"/>
+          <w:szCs w:val="32"/>
+          <w:cs/>
+        </w:rPr>
+        <w:t xml:space="preserve"> แต่ผู้จัดทำมีความสนใจในการศึกษาอุบัติเหตุที่เกิดกับรถ 1 คันเท่านั้น ดังนั้น ผู้จัดทำจึงจะทำการนำเฉพาะข้อมูลของอุบัติเหตุที่เกิด 1 คันเท่านั้น ไปใช้ในการศึกษา</w:t>
+      </w:r>
+    </w:p>
+    <w:p>
+      <w:pPr>
+        <w:spacing w:after="0"/>
+        <w:rPr>
+          <w:rFonts w:ascii="TH SarabunPSK" w:hAnsi="TH SarabunPSK" w:cs="TH SarabunPSK" w:hint="cs"/>
+          <w:sz w:val="32"/>
+          <w:szCs w:val="32"/>
+        </w:rPr>
+      </w:pPr>
+    </w:p>
+    <w:p>
+      <w:pPr>
         <w:spacing w:after="0"/>
         <w:rPr>
           <w:rFonts w:ascii="TH SarabunPSK" w:hAnsi="TH SarabunPSK" w:cs="TH SarabunPSK"/>
@@ -1882,19 +1540,8 @@
           <w:szCs w:val="32"/>
           <w:cs/>
         </w:rPr>
-        <w:t>ประเภทพาหนะที่ประสบอุบัติเหตุ</w:t>
-      </w:r>
-    </w:p>
-    <w:p>
-      <w:pPr>
-        <w:spacing w:after="0"/>
-        <w:ind w:left="720"/>
-        <w:rPr>
-          <w:rFonts w:ascii="TH SarabunPSK" w:hAnsi="TH SarabunPSK" w:cs="TH SarabunPSK"/>
-          <w:sz w:val="32"/>
-          <w:szCs w:val="32"/>
-        </w:rPr>
-      </w:pPr>
+        <w:t>แหล่งที่มาของข้อมูล</w:t>
+      </w:r>
     </w:p>
     <w:p>
       <w:pPr>
@@ -1904,139 +1551,23 @@
           <w:rFonts w:ascii="TH SarabunPSK" w:hAnsi="TH SarabunPSK" w:cs="TH SarabunPSK"/>
           <w:sz w:val="32"/>
           <w:szCs w:val="32"/>
-          <w:cs/>
-        </w:rPr>
-      </w:pPr>
-      <w:r>
-        <w:rPr>
-          <w:rFonts w:ascii="TH SarabunPSK" w:hAnsi="TH SarabunPSK" w:cs="TH SarabunPSK" w:hint="cs"/>
-          <w:sz w:val="32"/>
-          <w:szCs w:val="32"/>
-          <w:cs/>
-        </w:rPr>
-        <w:t>มีความสนใจข้อมูล 3 คอลัมน์นี้ เนื่องจาก</w:t>
-      </w:r>
-      <w:r>
-        <w:rPr>
-          <w:rFonts w:ascii="TH SarabunPSK" w:hAnsi="TH SarabunPSK" w:cs="TH SarabunPSK"/>
-          <w:sz w:val="32"/>
-          <w:szCs w:val="32"/>
-        </w:rPr>
-        <w:t xml:space="preserve"> </w:t>
-      </w:r>
-      <w:r>
-        <w:rPr>
-          <w:rFonts w:ascii="TH SarabunPSK" w:hAnsi="TH SarabunPSK" w:cs="TH SarabunPSK" w:hint="cs"/>
-          <w:sz w:val="32"/>
-          <w:szCs w:val="32"/>
-          <w:cs/>
-        </w:rPr>
-        <w:t>ผู้จัดทำมีความสนใจที่จะศึกษาถึงความสัมพันธ์ของอายุผู้เสียชีวิตกับจำนวนผู้เสียชีวิตจากอุบัติเหตุทางท้องถนน และ</w:t>
-      </w:r>
-      <w:r>
-        <w:rPr>
-          <w:rFonts w:ascii="TH SarabunPSK" w:hAnsi="TH SarabunPSK" w:cs="TH SarabunPSK" w:hint="cs"/>
-          <w:sz w:val="32"/>
-          <w:szCs w:val="32"/>
-          <w:cs/>
-        </w:rPr>
-        <w:t>ประเภท</w:t>
-      </w:r>
-      <w:r>
-        <w:rPr>
-          <w:rFonts w:ascii="TH SarabunPSK" w:hAnsi="TH SarabunPSK" w:cs="TH SarabunPSK" w:hint="cs"/>
-          <w:sz w:val="32"/>
-          <w:szCs w:val="32"/>
-          <w:cs/>
-        </w:rPr>
-        <w:t>พาหนะที่ประสบอุบัติเหตุ</w:t>
-      </w:r>
-      <w:r>
-        <w:rPr>
-          <w:rFonts w:ascii="TH SarabunPSK" w:hAnsi="TH SarabunPSK" w:cs="TH SarabunPSK" w:hint="cs"/>
-          <w:sz w:val="32"/>
-          <w:szCs w:val="32"/>
-          <w:cs/>
-        </w:rPr>
-        <w:t xml:space="preserve">กับจำนวนผู้เสียชีวิตจากอุบัติเหตุทางท้องถนน </w:t>
-      </w:r>
-      <w:r>
-        <w:rPr>
-          <w:rFonts w:ascii="TH SarabunPSK" w:hAnsi="TH SarabunPSK" w:cs="TH SarabunPSK" w:hint="cs"/>
-          <w:sz w:val="32"/>
-          <w:szCs w:val="32"/>
-          <w:cs/>
-        </w:rPr>
-        <w:t>ว่ามีความสัมพันธ์กันในลักษณะใดตามหลักการทางสถิติ ประกอบกับข้อสงสัยของผู้จัดทำว่ากลุ่มผู้เสียชีวิตจากอุบัติเหตุทางท้องถนน</w:t>
-      </w:r>
-      <w:r>
-        <w:rPr>
-          <w:rFonts w:ascii="TH SarabunPSK" w:hAnsi="TH SarabunPSK" w:cs="TH SarabunPSK" w:hint="cs"/>
-          <w:sz w:val="32"/>
-          <w:szCs w:val="32"/>
-          <w:cs/>
-        </w:rPr>
-        <w:t>โดยส่วนใหญ่นั้นเป็นกลุ่มช่วงอายุวัยรุ่นหรือไม่ และ</w:t>
-      </w:r>
-      <w:r>
-        <w:rPr>
-          <w:rFonts w:ascii="TH SarabunPSK" w:hAnsi="TH SarabunPSK" w:cs="TH SarabunPSK" w:hint="cs"/>
-          <w:sz w:val="32"/>
-          <w:szCs w:val="32"/>
-          <w:cs/>
-        </w:rPr>
-        <w:t>พาหนะที่มีความเสี่ยงสูงสุดในการเกิดอุบัติเหตุทางท้องถนนนั้นเป็นประเภทใด</w:t>
-      </w:r>
-    </w:p>
-    <w:p>
-      <w:pPr>
-        <w:spacing w:after="0"/>
-        <w:rPr>
-          <w:rFonts w:ascii="TH SarabunPSK" w:hAnsi="TH SarabunPSK" w:cs="TH SarabunPSK"/>
-          <w:sz w:val="32"/>
-          <w:szCs w:val="32"/>
-        </w:rPr>
-      </w:pPr>
-    </w:p>
-    <w:p>
-      <w:pPr>
-        <w:spacing w:after="0"/>
-        <w:rPr>
-          <w:rFonts w:ascii="TH SarabunPSK" w:hAnsi="TH SarabunPSK" w:cs="TH SarabunPSK"/>
-          <w:sz w:val="32"/>
-          <w:szCs w:val="32"/>
-        </w:rPr>
-      </w:pPr>
-      <w:r>
-        <w:rPr>
-          <w:rFonts w:ascii="TH SarabunPSK" w:hAnsi="TH SarabunPSK" w:cs="TH SarabunPSK" w:hint="cs"/>
-          <w:b/>
-          <w:bCs/>
-          <w:sz w:val="32"/>
-          <w:szCs w:val="32"/>
-          <w:cs/>
-        </w:rPr>
-        <w:t>แหล่งที่มาของข้อมูล</w:t>
-      </w:r>
-    </w:p>
-    <w:p>
-      <w:pPr>
-        <w:spacing w:after="0"/>
-        <w:ind w:firstLine="720"/>
-        <w:rPr>
-          <w:rFonts w:ascii="TH SarabunPSK" w:hAnsi="TH SarabunPSK" w:cs="TH SarabunPSK"/>
-          <w:sz w:val="32"/>
-          <w:szCs w:val="32"/>
-          <w:cs/>
-        </w:rPr>
-      </w:pPr>
-      <w:r>
-        <w:rPr>
-          <w:rFonts w:ascii="TH SarabunPSK" w:hAnsi="TH SarabunPSK" w:cs="TH SarabunPSK"/>
-          <w:sz w:val="32"/>
-          <w:szCs w:val="32"/>
-        </w:rPr>
-        <w:t>https://data.go.th/dataset/death3bura</w:t>
+        </w:rPr>
+      </w:pPr>
+      <w:r>
+        <w:rPr>
+          <w:rFonts w:ascii="TH SarabunPSK" w:hAnsi="TH SarabunPSK" w:cs="TH SarabunPSK"/>
+          <w:sz w:val="32"/>
+          <w:szCs w:val="32"/>
+        </w:rPr>
+        <w:t>https://data.go.th/dataset/</w:t>
+      </w:r>
+      <w:r>
+        <w:rPr>
+          <w:rFonts w:ascii="TH SarabunPSK" w:hAnsi="TH SarabunPSK" w:cs="TH SarabunPSK"/>
+          <w:sz w:val="32"/>
+          <w:szCs w:val="32"/>
+        </w:rPr>
+        <w:t>roadaccident</w:t>
       </w:r>
     </w:p>
     <w:sectPr>
@@ -2355,11 +1886,128 @@
       </w:rPr>
     </w:lvl>
   </w:abstractNum>
+  <w:abstractNum w:abstractNumId="2" w15:restartNumberingAfterBreak="0">
+    <w:nsid w:val="326910CC"/>
+    <w:multiLevelType w:val="hybridMultilevel"/>
+    <w:tmpl w:val="45067E5E"/>
+    <w:lvl w:ilvl="0" w:tplc="006475E8">
+      <w:numFmt w:val="bullet"/>
+      <w:lvlText w:val="-"/>
+      <w:lvlJc w:val="left"/>
+      <w:pPr>
+        <w:ind w:left="720" w:hanging="360"/>
+      </w:pPr>
+      <w:rPr>
+        <w:rFonts w:ascii="TH SarabunPSK" w:eastAsiaTheme="minorHAnsi" w:hAnsi="TH SarabunPSK" w:cs="TH SarabunPSK" w:hint="default"/>
+        <w:b w:val="0"/>
+        <w:color w:val="000000"/>
+      </w:rPr>
+    </w:lvl>
+    <w:lvl w:ilvl="1" w:tplc="04090003" w:tentative="1">
+      <w:start w:val="1"/>
+      <w:numFmt w:val="bullet"/>
+      <w:lvlText w:val="o"/>
+      <w:lvlJc w:val="left"/>
+      <w:pPr>
+        <w:ind w:left="1440" w:hanging="360"/>
+      </w:pPr>
+      <w:rPr>
+        <w:rFonts w:ascii="Courier New" w:hAnsi="Courier New" w:cs="Courier New" w:hint="default"/>
+      </w:rPr>
+    </w:lvl>
+    <w:lvl w:ilvl="2" w:tplc="04090005" w:tentative="1">
+      <w:start w:val="1"/>
+      <w:numFmt w:val="bullet"/>
+      <w:lvlText w:val=""/>
+      <w:lvlJc w:val="left"/>
+      <w:pPr>
+        <w:ind w:left="2160" w:hanging="360"/>
+      </w:pPr>
+      <w:rPr>
+        <w:rFonts w:ascii="Wingdings" w:hAnsi="Wingdings" w:hint="default"/>
+      </w:rPr>
+    </w:lvl>
+    <w:lvl w:ilvl="3" w:tplc="04090001" w:tentative="1">
+      <w:start w:val="1"/>
+      <w:numFmt w:val="bullet"/>
+      <w:lvlText w:val=""/>
+      <w:lvlJc w:val="left"/>
+      <w:pPr>
+        <w:ind w:left="2880" w:hanging="360"/>
+      </w:pPr>
+      <w:rPr>
+        <w:rFonts w:ascii="Symbol" w:hAnsi="Symbol" w:hint="default"/>
+      </w:rPr>
+    </w:lvl>
+    <w:lvl w:ilvl="4" w:tplc="04090003" w:tentative="1">
+      <w:start w:val="1"/>
+      <w:numFmt w:val="bullet"/>
+      <w:lvlText w:val="o"/>
+      <w:lvlJc w:val="left"/>
+      <w:pPr>
+        <w:ind w:left="3600" w:hanging="360"/>
+      </w:pPr>
+      <w:rPr>
+        <w:rFonts w:ascii="Courier New" w:hAnsi="Courier New" w:cs="Courier New" w:hint="default"/>
+      </w:rPr>
+    </w:lvl>
+    <w:lvl w:ilvl="5" w:tplc="04090005" w:tentative="1">
+      <w:start w:val="1"/>
+      <w:numFmt w:val="bullet"/>
+      <w:lvlText w:val=""/>
+      <w:lvlJc w:val="left"/>
+      <w:pPr>
+        <w:ind w:left="4320" w:hanging="360"/>
+      </w:pPr>
+      <w:rPr>
+        <w:rFonts w:ascii="Wingdings" w:hAnsi="Wingdings" w:hint="default"/>
+      </w:rPr>
+    </w:lvl>
+    <w:lvl w:ilvl="6" w:tplc="04090001" w:tentative="1">
+      <w:start w:val="1"/>
+      <w:numFmt w:val="bullet"/>
+      <w:lvlText w:val=""/>
+      <w:lvlJc w:val="left"/>
+      <w:pPr>
+        <w:ind w:left="5040" w:hanging="360"/>
+      </w:pPr>
+      <w:rPr>
+        <w:rFonts w:ascii="Symbol" w:hAnsi="Symbol" w:hint="default"/>
+      </w:rPr>
+    </w:lvl>
+    <w:lvl w:ilvl="7" w:tplc="04090003" w:tentative="1">
+      <w:start w:val="1"/>
+      <w:numFmt w:val="bullet"/>
+      <w:lvlText w:val="o"/>
+      <w:lvlJc w:val="left"/>
+      <w:pPr>
+        <w:ind w:left="5760" w:hanging="360"/>
+      </w:pPr>
+      <w:rPr>
+        <w:rFonts w:ascii="Courier New" w:hAnsi="Courier New" w:cs="Courier New" w:hint="default"/>
+      </w:rPr>
+    </w:lvl>
+    <w:lvl w:ilvl="8" w:tplc="04090005" w:tentative="1">
+      <w:start w:val="1"/>
+      <w:numFmt w:val="bullet"/>
+      <w:lvlText w:val=""/>
+      <w:lvlJc w:val="left"/>
+      <w:pPr>
+        <w:ind w:left="6480" w:hanging="360"/>
+      </w:pPr>
+      <w:rPr>
+        <w:rFonts w:ascii="Wingdings" w:hAnsi="Wingdings" w:hint="default"/>
+      </w:rPr>
+    </w:lvl>
+  </w:abstractNum>
   <w:num w:numId="1">
     <w:abstractNumId w:val="0"/>
   </w:num>
   <w:num w:numId="2">
     <w:abstractNumId w:val="1"/>
+  </w:num>
+  <w:num w:numId="3">
+    <w:abstractNumId w:val="2"/>
   </w:num>
 </w:numbering>
 </file>
@@ -2845,6 +2493,29 @@
     <w:uiPriority w:val="99"/>
     <w:rsid w:val="00B732E1"/>
   </w:style>
+  <w:style w:type="character" w:styleId="a8">
+    <w:name w:val="Hyperlink"/>
+    <w:basedOn w:val="a0"/>
+    <w:uiPriority w:val="99"/>
+    <w:unhideWhenUsed/>
+    <w:rsid w:val="009A0C63"/>
+    <w:rPr>
+      <w:color w:val="0563C1" w:themeColor="hyperlink"/>
+      <w:u w:val="single"/>
+    </w:rPr>
+  </w:style>
+  <w:style w:type="character" w:styleId="a9">
+    <w:name w:val="Unresolved Mention"/>
+    <w:basedOn w:val="a0"/>
+    <w:uiPriority w:val="99"/>
+    <w:semiHidden/>
+    <w:unhideWhenUsed/>
+    <w:rsid w:val="009A0C63"/>
+    <w:rPr>
+      <w:color w:val="605E5C"/>
+      <w:shd w:val="clear" w:color="auto" w:fill="E1DFDD"/>
+    </w:rPr>
+  </w:style>
 </w:styles>
 </file>
 

</xml_diff>

<commit_message>
📝 Upload HW5 & Full-Report
</commit_message>
<xml_diff>
--- a/report/Word/ProbStat_HW1_ID62010609.docx
+++ b/report/Word/ProbStat_HW1_ID62010609.docx
@@ -1,6 +1,6 @@
 
 <file path=word/document.xml><?xml version="1.0" encoding="utf-8"?>
-<w:document xmlns:wpc="http://schemas.microsoft.com/office/word/2010/wordprocessingCanvas" xmlns:cx="http://schemas.microsoft.com/office/drawing/2014/chartex" xmlns:cx1="http://schemas.microsoft.com/office/drawing/2015/9/8/chartex" xmlns:cx2="http://schemas.microsoft.com/office/drawing/2015/10/21/chartex" xmlns:cx3="http://schemas.microsoft.com/office/drawing/2016/5/9/chartex" xmlns:cx4="http://schemas.microsoft.com/office/drawing/2016/5/10/chartex" xmlns:cx5="http://schemas.microsoft.com/office/drawing/2016/5/11/chartex" xmlns:cx6="http://schemas.microsoft.com/office/drawing/2016/5/12/chartex" xmlns:cx7="http://schemas.microsoft.com/office/drawing/2016/5/13/chartex" xmlns:cx8="http://schemas.microsoft.com/office/drawing/2016/5/14/chartex" xmlns:mc="http://schemas.openxmlformats.org/markup-compatibility/2006" xmlns:aink="http://schemas.microsoft.com/office/drawing/2016/ink" xmlns:am3d="http://schemas.microsoft.com/office/drawing/2017/model3d" xmlns:o="urn:schemas-microsoft-com:office:office" xmlns:r="http://schemas.openxmlformats.org/officeDocument/2006/relationships" xmlns:m="http://schemas.openxmlformats.org/officeDocument/2006/math" xmlns:v="urn:schemas-microsoft-com:vml" xmlns:wp14="http://schemas.microsoft.com/office/word/2010/wordprocessingDrawing" xmlns:wp="http://schemas.openxmlformats.org/drawingml/2006/wordprocessingDrawing" xmlns:w10="urn:schemas-microsoft-com:office:word" xmlns:w="http://schemas.openxmlformats.org/wordprocessingml/2006/main" xmlns:w14="http://schemas.microsoft.com/office/word/2010/wordml" xmlns:w15="http://schemas.microsoft.com/office/word/2012/wordml" xmlns:w16cex="http://schemas.microsoft.com/office/word/2018/wordml/cex" xmlns:w16cid="http://schemas.microsoft.com/office/word/2016/wordml/cid" xmlns:w16="http://schemas.microsoft.com/office/word/2018/wordml" xmlns:w16se="http://schemas.microsoft.com/office/word/2015/wordml/symex" xmlns:wpg="http://schemas.microsoft.com/office/word/2010/wordprocessingGroup" xmlns:wpi="http://schemas.microsoft.com/office/word/2010/wordprocessingInk" xmlns:wne="http://schemas.microsoft.com/office/word/2006/wordml" xmlns:wps="http://schemas.microsoft.com/office/word/2010/wordprocessingShape" mc:Ignorable="w14 w15 w16se w16cid w16 w16cex wp14">
+<w:document xmlns:wpc="http://schemas.microsoft.com/office/word/2010/wordprocessingCanvas" xmlns:cx="http://schemas.microsoft.com/office/drawing/2014/chartex" xmlns:cx1="http://schemas.microsoft.com/office/drawing/2015/9/8/chartex" xmlns:cx2="http://schemas.microsoft.com/office/drawing/2015/10/21/chartex" xmlns:cx3="http://schemas.microsoft.com/office/drawing/2016/5/9/chartex" xmlns:cx4="http://schemas.microsoft.com/office/drawing/2016/5/10/chartex" xmlns:cx5="http://schemas.microsoft.com/office/drawing/2016/5/11/chartex" xmlns:cx6="http://schemas.microsoft.com/office/drawing/2016/5/12/chartex" xmlns:cx7="http://schemas.microsoft.com/office/drawing/2016/5/13/chartex" xmlns:cx8="http://schemas.microsoft.com/office/drawing/2016/5/14/chartex" xmlns:mc="http://schemas.openxmlformats.org/markup-compatibility/2006" xmlns:aink="http://schemas.microsoft.com/office/drawing/2016/ink" xmlns:am3d="http://schemas.microsoft.com/office/drawing/2017/model3d" xmlns:o="urn:schemas-microsoft-com:office:office" xmlns:r="http://schemas.openxmlformats.org/officeDocument/2006/relationships" xmlns:m="http://schemas.openxmlformats.org/officeDocument/2006/math" xmlns:v="urn:schemas-microsoft-com:vml" xmlns:wp14="http://schemas.microsoft.com/office/word/2010/wordprocessingDrawing" xmlns:wp="http://schemas.openxmlformats.org/drawingml/2006/wordprocessingDrawing" xmlns:w10="urn:schemas-microsoft-com:office:word" xmlns:w="http://schemas.openxmlformats.org/wordprocessingml/2006/main" xmlns:w14="http://schemas.microsoft.com/office/word/2010/wordml" xmlns:w15="http://schemas.microsoft.com/office/word/2012/wordml" xmlns:w16cex="http://schemas.microsoft.com/office/word/2018/wordml/cex" xmlns:w16cid="http://schemas.microsoft.com/office/word/2016/wordml/cid" xmlns:w16="http://schemas.microsoft.com/office/word/2018/wordml" xmlns:w16sdtdh="http://schemas.microsoft.com/office/word/2020/wordml/sdtdatahash" xmlns:w16se="http://schemas.microsoft.com/office/word/2015/wordml/symex" xmlns:wpg="http://schemas.microsoft.com/office/word/2010/wordprocessingGroup" xmlns:wpi="http://schemas.microsoft.com/office/word/2010/wordprocessingInk" xmlns:wne="http://schemas.microsoft.com/office/word/2006/wordml" xmlns:wps="http://schemas.microsoft.com/office/word/2010/wordprocessingShape" mc:Ignorable="w14 w15 w16se w16cid w16 w16cex w16sdtdh wp14">
   <w:body>
     <w:p>
       <w:pPr>
@@ -27,6 +27,20 @@
         </w:rPr>
         <w:t>ProbStat_HW1</w:t>
       </w:r>
+    </w:p>
+    <w:p>
+      <w:pPr>
+        <w:jc w:val="center"/>
+        <w:rPr>
+          <w:rFonts w:ascii="TH SarabunPSK" w:hAnsi="TH SarabunPSK" w:cs="TH SarabunPSK" w:hint="cs"/>
+          <w:b/>
+          <w:bCs/>
+          <w:color w:val="000000"/>
+          <w:sz w:val="40"/>
+          <w:szCs w:val="40"/>
+          <w:shd w:val="clear" w:color="auto" w:fill="FFFFFF"/>
+        </w:rPr>
+      </w:pPr>
     </w:p>
     <w:p>
       <w:pPr>
@@ -897,6 +911,7 @@
           <w:szCs w:val="32"/>
           <w:cs/>
         </w:rPr>
+        <w:lastRenderedPageBreak/>
         <w:t>ลักษณะอุบัติเหตุ : ลักษณะของอุบัติเหตุ</w:t>
       </w:r>
     </w:p>
@@ -921,7 +936,6 @@
           <w:szCs w:val="32"/>
           <w:cs/>
         </w:rPr>
-        <w:lastRenderedPageBreak/>
         <w:t>จํานวนรถที่เกิดอุบัติเหตุ : จํานวนรถที่เกิดอุบัติเหตุ (รวมคันที่</w:t>
       </w:r>
       <w:r>
@@ -1123,18 +1137,17 @@
           <w:szCs w:val="32"/>
           <w:cs/>
         </w:rPr>
-        <w:t>ลักษณะรถ</w:t>
-      </w:r>
-      <w:r>
-        <w:rPr>
-          <w:rFonts w:ascii="TH SarabunPSK" w:hAnsi="TH SarabunPSK" w:cs="TH SarabunPSK" w:hint="cs"/>
-          <w:b/>
-          <w:bCs/>
-          <w:sz w:val="32"/>
-          <w:szCs w:val="32"/>
-          <w:cs/>
-        </w:rPr>
-        <w:t xml:space="preserve">คันที่ 1 </w:t>
+        <w:t>จำนวนผู้บาดเจ็บ</w:t>
+      </w:r>
+      <w:r>
+        <w:rPr>
+          <w:rFonts w:ascii="TH SarabunPSK" w:hAnsi="TH SarabunPSK" w:cs="TH SarabunPSK"/>
+          <w:b/>
+          <w:bCs/>
+          <w:sz w:val="32"/>
+          <w:szCs w:val="32"/>
+        </w:rPr>
+        <w:t xml:space="preserve"> </w:t>
       </w:r>
       <w:r>
         <w:rPr>
@@ -1156,21 +1169,12 @@
       </w:r>
       <w:r>
         <w:rPr>
-          <w:rFonts w:ascii="TH SarabunPSK" w:hAnsi="TH SarabunPSK" w:cs="TH SarabunPSK"/>
-          <w:sz w:val="32"/>
-          <w:szCs w:val="32"/>
-          <w:cs/>
-        </w:rPr>
-        <w:t>ลักษณะ</w:t>
-      </w:r>
-      <w:r>
-        <w:rPr>
-          <w:rFonts w:ascii="TH SarabunPSK" w:hAnsi="TH SarabunPSK" w:cs="TH SarabunPSK" w:hint="cs"/>
-          <w:sz w:val="32"/>
-          <w:szCs w:val="32"/>
-          <w:cs/>
-        </w:rPr>
-        <w:t>รถที่เป็นต้นเหตุของอุบัติเหตุ</w:t>
+          <w:rFonts w:ascii="TH SarabunPSK" w:hAnsi="TH SarabunPSK" w:cs="TH SarabunPSK" w:hint="cs"/>
+          <w:sz w:val="32"/>
+          <w:szCs w:val="32"/>
+          <w:cs/>
+        </w:rPr>
+        <w:t>จำนวนผู้บาดเจ็บในอุบัติเหตุ</w:t>
       </w:r>
     </w:p>
     <w:p>
@@ -1196,15 +1200,16 @@
           <w:szCs w:val="32"/>
           <w:cs/>
         </w:rPr>
-        <w:t>จำนวนผู้บาดเจ็บ</w:t>
-      </w:r>
-      <w:r>
-        <w:rPr>
-          <w:rFonts w:ascii="TH SarabunPSK" w:hAnsi="TH SarabunPSK" w:cs="TH SarabunPSK"/>
-          <w:b/>
-          <w:bCs/>
-          <w:sz w:val="32"/>
-          <w:szCs w:val="32"/>
+        <w:t>จำนวนผู้เสียชีวิต</w:t>
+      </w:r>
+      <w:r>
+        <w:rPr>
+          <w:rFonts w:ascii="TH SarabunPSK" w:hAnsi="TH SarabunPSK" w:cs="TH SarabunPSK" w:hint="cs"/>
+          <w:b/>
+          <w:bCs/>
+          <w:sz w:val="32"/>
+          <w:szCs w:val="32"/>
+          <w:cs/>
         </w:rPr>
         <w:t xml:space="preserve"> </w:t>
       </w:r>
@@ -1214,15 +1219,109 @@
           <w:sz w:val="32"/>
           <w:szCs w:val="32"/>
         </w:rPr>
-        <w:t>:</w:t>
-      </w:r>
-      <w:r>
-        <w:rPr>
-          <w:rFonts w:ascii="TH SarabunPSK" w:hAnsi="TH SarabunPSK" w:cs="TH SarabunPSK"/>
-          <w:b/>
-          <w:bCs/>
-          <w:sz w:val="32"/>
-          <w:szCs w:val="32"/>
+        <w:t xml:space="preserve">: </w:t>
+      </w:r>
+      <w:r>
+        <w:rPr>
+          <w:rFonts w:ascii="TH SarabunPSK" w:hAnsi="TH SarabunPSK" w:cs="TH SarabunPSK" w:hint="cs"/>
+          <w:sz w:val="32"/>
+          <w:szCs w:val="32"/>
+          <w:cs/>
+        </w:rPr>
+        <w:t>จำนวนผู้บาดเจ็บในอุบัติเหตุ</w:t>
+      </w:r>
+    </w:p>
+    <w:p>
+      <w:pPr>
+        <w:spacing w:after="0"/>
+        <w:ind w:left="360"/>
+        <w:rPr>
+          <w:rFonts w:ascii="TH SarabunPSK" w:hAnsi="TH SarabunPSK" w:cs="TH SarabunPSK"/>
+          <w:sz w:val="32"/>
+          <w:szCs w:val="32"/>
+        </w:rPr>
+      </w:pPr>
+    </w:p>
+    <w:p>
+      <w:pPr>
+        <w:spacing w:after="0"/>
+        <w:ind w:firstLine="720"/>
+        <w:rPr>
+          <w:rFonts w:ascii="TH SarabunPSK" w:hAnsi="TH SarabunPSK" w:cs="TH SarabunPSK"/>
+          <w:sz w:val="32"/>
+          <w:szCs w:val="32"/>
+        </w:rPr>
+      </w:pPr>
+      <w:r>
+        <w:rPr>
+          <w:rFonts w:ascii="TH SarabunPSK" w:hAnsi="TH SarabunPSK" w:cs="TH SarabunPSK" w:hint="cs"/>
+          <w:sz w:val="32"/>
+          <w:szCs w:val="32"/>
+          <w:cs/>
+        </w:rPr>
+        <w:t>ผู้จัดทำ</w:t>
+      </w:r>
+      <w:r>
+        <w:rPr>
+          <w:rFonts w:ascii="TH SarabunPSK" w:hAnsi="TH SarabunPSK" w:cs="TH SarabunPSK" w:hint="cs"/>
+          <w:sz w:val="32"/>
+          <w:szCs w:val="32"/>
+          <w:cs/>
+        </w:rPr>
+        <w:t xml:space="preserve">มีความสนใจข้อมูล </w:t>
+      </w:r>
+      <w:r>
+        <w:rPr>
+          <w:rFonts w:ascii="TH SarabunPSK" w:hAnsi="TH SarabunPSK" w:cs="TH SarabunPSK" w:hint="cs"/>
+          <w:sz w:val="32"/>
+          <w:szCs w:val="32"/>
+          <w:cs/>
+        </w:rPr>
+        <w:t>2</w:t>
+      </w:r>
+      <w:r>
+        <w:rPr>
+          <w:rFonts w:ascii="TH SarabunPSK" w:hAnsi="TH SarabunPSK" w:cs="TH SarabunPSK" w:hint="cs"/>
+          <w:sz w:val="32"/>
+          <w:szCs w:val="32"/>
+          <w:cs/>
+        </w:rPr>
+        <w:t xml:space="preserve"> คอลัมน์นี้ เนื่องจาก</w:t>
+      </w:r>
+      <w:r>
+        <w:rPr>
+          <w:rFonts w:ascii="TH SarabunPSK" w:hAnsi="TH SarabunPSK" w:cs="TH SarabunPSK" w:hint="cs"/>
+          <w:sz w:val="32"/>
+          <w:szCs w:val="32"/>
+          <w:cs/>
+        </w:rPr>
+        <w:t>ผู้จัดทำมีความสนใจที่จะศึกษาข้อมูลอุบัติเหตุบน</w:t>
+      </w:r>
+    </w:p>
+    <w:p>
+      <w:pPr>
+        <w:spacing w:after="0"/>
+        <w:rPr>
+          <w:rFonts w:ascii="TH SarabunPSK" w:hAnsi="TH SarabunPSK" w:cs="TH SarabunPSK"/>
+          <w:sz w:val="32"/>
+          <w:szCs w:val="32"/>
+        </w:rPr>
+      </w:pPr>
+      <w:r>
+        <w:rPr>
+          <w:rFonts w:ascii="TH SarabunPSK" w:hAnsi="TH SarabunPSK" w:cs="TH SarabunPSK" w:hint="cs"/>
+          <w:sz w:val="32"/>
+          <w:szCs w:val="32"/>
+          <w:cs/>
+        </w:rPr>
+        <w:t>ท้องถนน โดยมุ่งเน้นไปที่การศึกษาความสัมพันธ์ของจำนวนผู้บาดเจ็บ</w:t>
+      </w:r>
+      <w:r>
+        <w:rPr>
+          <w:rFonts w:ascii="TH SarabunPSK" w:hAnsi="TH SarabunPSK" w:cs="TH SarabunPSK" w:hint="cs"/>
+          <w:sz w:val="32"/>
+          <w:szCs w:val="32"/>
+          <w:cs/>
         </w:rPr>
         <w:t xml:space="preserve"> </w:t>
       </w:r>
@@ -1233,28 +1332,11 @@
           <w:szCs w:val="32"/>
           <w:cs/>
         </w:rPr>
-        <w:t>จำนวนผู้บาดเจ็บในอุบัติเหตุ</w:t>
-      </w:r>
-    </w:p>
-    <w:p>
-      <w:pPr>
-        <w:pStyle w:val="a3"/>
-        <w:numPr>
-          <w:ilvl w:val="0"/>
-          <w:numId w:val="3"/>
-        </w:numPr>
-        <w:spacing w:after="0"/>
-        <w:rPr>
-          <w:rFonts w:ascii="TH SarabunPSK" w:hAnsi="TH SarabunPSK" w:cs="TH SarabunPSK"/>
-          <w:sz w:val="32"/>
-          <w:szCs w:val="32"/>
-        </w:rPr>
-      </w:pPr>
-      <w:r>
-        <w:rPr>
-          <w:rFonts w:ascii="TH SarabunPSK" w:hAnsi="TH SarabunPSK" w:cs="TH SarabunPSK" w:hint="cs"/>
-          <w:b/>
-          <w:bCs/>
+        <w:t>กับ</w:t>
+      </w:r>
+      <w:r>
+        <w:rPr>
+          <w:rFonts w:ascii="TH SarabunPSK" w:hAnsi="TH SarabunPSK" w:cs="TH SarabunPSK" w:hint="cs"/>
           <w:sz w:val="32"/>
           <w:szCs w:val="32"/>
           <w:cs/>
@@ -1264,206 +1346,29 @@
       <w:r>
         <w:rPr>
           <w:rFonts w:ascii="TH SarabunPSK" w:hAnsi="TH SarabunPSK" w:cs="TH SarabunPSK" w:hint="cs"/>
-          <w:b/>
-          <w:bCs/>
-          <w:sz w:val="32"/>
-          <w:szCs w:val="32"/>
-          <w:cs/>
-        </w:rPr>
-        <w:t xml:space="preserve"> </w:t>
-      </w:r>
-      <w:r>
-        <w:rPr>
-          <w:rFonts w:ascii="TH SarabunPSK" w:hAnsi="TH SarabunPSK" w:cs="TH SarabunPSK"/>
-          <w:sz w:val="32"/>
-          <w:szCs w:val="32"/>
-        </w:rPr>
-        <w:t xml:space="preserve">: </w:t>
-      </w:r>
-      <w:r>
-        <w:rPr>
-          <w:rFonts w:ascii="TH SarabunPSK" w:hAnsi="TH SarabunPSK" w:cs="TH SarabunPSK" w:hint="cs"/>
-          <w:sz w:val="32"/>
-          <w:szCs w:val="32"/>
-          <w:cs/>
-        </w:rPr>
-        <w:t>จำนวนผู้บาดเจ็บในอุบัติเหตุ</w:t>
-      </w:r>
-    </w:p>
-    <w:p>
-      <w:pPr>
-        <w:spacing w:after="0"/>
-        <w:ind w:left="360"/>
-        <w:rPr>
-          <w:rFonts w:ascii="TH SarabunPSK" w:hAnsi="TH SarabunPSK" w:cs="TH SarabunPSK"/>
-          <w:sz w:val="32"/>
-          <w:szCs w:val="32"/>
-        </w:rPr>
-      </w:pPr>
-    </w:p>
-    <w:p>
-      <w:pPr>
-        <w:spacing w:after="0"/>
-        <w:ind w:firstLine="720"/>
-        <w:rPr>
-          <w:rFonts w:ascii="TH SarabunPSK" w:hAnsi="TH SarabunPSK" w:cs="TH SarabunPSK"/>
-          <w:sz w:val="32"/>
-          <w:szCs w:val="32"/>
-        </w:rPr>
-      </w:pPr>
-      <w:r>
-        <w:rPr>
-          <w:rFonts w:ascii="TH SarabunPSK" w:hAnsi="TH SarabunPSK" w:cs="TH SarabunPSK" w:hint="cs"/>
-          <w:sz w:val="32"/>
-          <w:szCs w:val="32"/>
-          <w:cs/>
-        </w:rPr>
-        <w:t>ผู้จัดทำ</w:t>
-      </w:r>
-      <w:r>
-        <w:rPr>
-          <w:rFonts w:ascii="TH SarabunPSK" w:hAnsi="TH SarabunPSK" w:cs="TH SarabunPSK" w:hint="cs"/>
-          <w:sz w:val="32"/>
-          <w:szCs w:val="32"/>
-          <w:cs/>
-        </w:rPr>
-        <w:t>มีความสนใจข้อมูล 3 คอลัมน์นี้ เนื่องจาก</w:t>
-      </w:r>
-      <w:r>
-        <w:rPr>
-          <w:rFonts w:ascii="TH SarabunPSK" w:hAnsi="TH SarabunPSK" w:cs="TH SarabunPSK" w:hint="cs"/>
-          <w:sz w:val="32"/>
-          <w:szCs w:val="32"/>
-          <w:cs/>
-        </w:rPr>
-        <w:t>ผู้จัดทำมีความสนใจที่จะศึกษาข้อมูลอุบัติเหตุบน</w:t>
-      </w:r>
-    </w:p>
-    <w:p>
-      <w:pPr>
-        <w:spacing w:after="0"/>
-        <w:rPr>
-          <w:rFonts w:ascii="TH SarabunPSK" w:hAnsi="TH SarabunPSK" w:cs="TH SarabunPSK"/>
-          <w:sz w:val="32"/>
-          <w:szCs w:val="32"/>
-        </w:rPr>
-      </w:pPr>
-      <w:r>
-        <w:rPr>
-          <w:rFonts w:ascii="TH SarabunPSK" w:hAnsi="TH SarabunPSK" w:cs="TH SarabunPSK" w:hint="cs"/>
-          <w:sz w:val="32"/>
-          <w:szCs w:val="32"/>
-          <w:cs/>
-        </w:rPr>
-        <w:t>ท้องถนน โดยมุ่งเน้นไปที่การศึกษาความสัมพันธ์ของ</w:t>
-      </w:r>
-      <w:r>
-        <w:rPr>
-          <w:rFonts w:ascii="TH SarabunPSK" w:hAnsi="TH SarabunPSK" w:cs="TH SarabunPSK"/>
-          <w:sz w:val="32"/>
-          <w:szCs w:val="32"/>
-          <w:cs/>
-        </w:rPr>
-        <w:t>ลักษณะ</w:t>
-      </w:r>
-      <w:r>
-        <w:rPr>
-          <w:rFonts w:ascii="TH SarabunPSK" w:hAnsi="TH SarabunPSK" w:cs="TH SarabunPSK" w:hint="cs"/>
-          <w:sz w:val="32"/>
-          <w:szCs w:val="32"/>
-          <w:cs/>
-        </w:rPr>
-        <w:t>รถที่เป็นต้นเหตุของอุบัติเหตุ</w:t>
-      </w:r>
-      <w:r>
-        <w:rPr>
-          <w:rFonts w:ascii="TH SarabunPSK" w:hAnsi="TH SarabunPSK" w:cs="TH SarabunPSK" w:hint="cs"/>
-          <w:sz w:val="32"/>
-          <w:szCs w:val="32"/>
-          <w:cs/>
-        </w:rPr>
-        <w:t>กับจำนวนผู้บาดเจ็บ</w:t>
-      </w:r>
-      <w:r>
-        <w:rPr>
-          <w:rFonts w:ascii="TH SarabunPSK" w:hAnsi="TH SarabunPSK" w:cs="TH SarabunPSK" w:hint="cs"/>
-          <w:sz w:val="32"/>
-          <w:szCs w:val="32"/>
-          <w:cs/>
-        </w:rPr>
-        <w:t xml:space="preserve"> </w:t>
-      </w:r>
-      <w:r>
-        <w:rPr>
-          <w:rFonts w:ascii="TH SarabunPSK" w:hAnsi="TH SarabunPSK" w:cs="TH SarabunPSK" w:hint="cs"/>
-          <w:sz w:val="32"/>
-          <w:szCs w:val="32"/>
-          <w:cs/>
-        </w:rPr>
-        <w:t>และ</w:t>
-      </w:r>
-      <w:r>
-        <w:rPr>
-          <w:rFonts w:ascii="TH SarabunPSK" w:hAnsi="TH SarabunPSK" w:cs="TH SarabunPSK"/>
-          <w:sz w:val="32"/>
-          <w:szCs w:val="32"/>
-          <w:cs/>
-        </w:rPr>
-        <w:t>ลักษณะ</w:t>
-      </w:r>
-      <w:r>
-        <w:rPr>
-          <w:rFonts w:ascii="TH SarabunPSK" w:hAnsi="TH SarabunPSK" w:cs="TH SarabunPSK" w:hint="cs"/>
-          <w:sz w:val="32"/>
-          <w:szCs w:val="32"/>
-          <w:cs/>
-        </w:rPr>
-        <w:t>รถที่เป็นต้นเหตุของอุบัติเหตุกับ</w:t>
-      </w:r>
-      <w:r>
-        <w:rPr>
-          <w:rFonts w:ascii="TH SarabunPSK" w:hAnsi="TH SarabunPSK" w:cs="TH SarabunPSK" w:hint="cs"/>
-          <w:sz w:val="32"/>
-          <w:szCs w:val="32"/>
-          <w:cs/>
-        </w:rPr>
-        <w:t xml:space="preserve">จำนวนผู้เสียชีวิต เพื่อตอบข้อสงสัยว่า </w:t>
-      </w:r>
-      <w:r>
-        <w:rPr>
-          <w:rFonts w:ascii="TH SarabunPSK" w:hAnsi="TH SarabunPSK" w:cs="TH SarabunPSK" w:hint="cs"/>
-          <w:sz w:val="32"/>
-          <w:szCs w:val="32"/>
-          <w:cs/>
-        </w:rPr>
-        <w:t xml:space="preserve">รถประเภทใดที่มักเป็นสาเหตุให้เกิดอุบัติเหตุบนท้องถนน </w:t>
-      </w:r>
-      <w:r>
-        <w:rPr>
-          <w:rFonts w:ascii="TH SarabunPSK" w:hAnsi="TH SarabunPSK" w:cs="TH SarabunPSK" w:hint="cs"/>
-          <w:sz w:val="32"/>
-          <w:szCs w:val="32"/>
-          <w:cs/>
-        </w:rPr>
-        <w:t>และมีความสัมพันธ์กับจำนวนผู้บาดเจ็บ</w:t>
-      </w:r>
-      <w:r>
-        <w:rPr>
-          <w:rFonts w:ascii="TH SarabunPSK" w:hAnsi="TH SarabunPSK" w:cs="TH SarabunPSK" w:hint="cs"/>
-          <w:sz w:val="32"/>
-          <w:szCs w:val="32"/>
-          <w:cs/>
-        </w:rPr>
-        <w:t xml:space="preserve"> กับ</w:t>
-      </w:r>
-      <w:r>
-        <w:rPr>
-          <w:rFonts w:ascii="TH SarabunPSK" w:hAnsi="TH SarabunPSK" w:cs="TH SarabunPSK" w:hint="cs"/>
-          <w:sz w:val="32"/>
-          <w:szCs w:val="32"/>
-          <w:cs/>
-        </w:rPr>
-        <w:t xml:space="preserve">จำนวนผู้เสียชีวิตอย่างไรบ้าง </w:t>
+          <w:sz w:val="32"/>
+          <w:szCs w:val="32"/>
+          <w:cs/>
+        </w:rPr>
+        <w:t>ในอุบัติเหตุ</w:t>
+      </w:r>
+      <w:r>
+        <w:rPr>
+          <w:rFonts w:ascii="TH SarabunPSK" w:hAnsi="TH SarabunPSK" w:cs="TH SarabunPSK" w:hint="cs"/>
+          <w:sz w:val="32"/>
+          <w:szCs w:val="32"/>
+          <w:cs/>
+        </w:rPr>
+        <w:t xml:space="preserve"> เพื่อตอบข้อสงสัยว่า </w:t>
+      </w:r>
+      <w:r>
+        <w:rPr>
+          <w:rFonts w:ascii="TH SarabunPSK" w:hAnsi="TH SarabunPSK" w:cs="TH SarabunPSK" w:hint="cs"/>
+          <w:sz w:val="32"/>
+          <w:szCs w:val="32"/>
+          <w:cs/>
+        </w:rPr>
+        <w:t>ความสัมพันธ์ของจำนวนผู้บาดเจ็บ กับจำนวนผู้เสียชีวิตในอุบัติเหตุ มีความสัมพันธ์กันหรือไม่ ลักษณะใด</w:t>
       </w:r>
     </w:p>
     <w:p>
@@ -1536,7 +1441,7 @@
 </file>
 
 <file path=word/endnotes.xml><?xml version="1.0" encoding="utf-8"?>
-<w:endnotes xmlns:wpc="http://schemas.microsoft.com/office/word/2010/wordprocessingCanvas" xmlns:cx="http://schemas.microsoft.com/office/drawing/2014/chartex" xmlns:cx1="http://schemas.microsoft.com/office/drawing/2015/9/8/chartex" xmlns:cx2="http://schemas.microsoft.com/office/drawing/2015/10/21/chartex" xmlns:cx3="http://schemas.microsoft.com/office/drawing/2016/5/9/chartex" xmlns:cx4="http://schemas.microsoft.com/office/drawing/2016/5/10/chartex" xmlns:cx5="http://schemas.microsoft.com/office/drawing/2016/5/11/chartex" xmlns:cx6="http://schemas.microsoft.com/office/drawing/2016/5/12/chartex" xmlns:cx7="http://schemas.microsoft.com/office/drawing/2016/5/13/chartex" xmlns:cx8="http://schemas.microsoft.com/office/drawing/2016/5/14/chartex" xmlns:mc="http://schemas.openxmlformats.org/markup-compatibility/2006" xmlns:aink="http://schemas.microsoft.com/office/drawing/2016/ink" xmlns:am3d="http://schemas.microsoft.com/office/drawing/2017/model3d" xmlns:o="urn:schemas-microsoft-com:office:office" xmlns:r="http://schemas.openxmlformats.org/officeDocument/2006/relationships" xmlns:m="http://schemas.openxmlformats.org/officeDocument/2006/math" xmlns:v="urn:schemas-microsoft-com:vml" xmlns:wp14="http://schemas.microsoft.com/office/word/2010/wordprocessingDrawing" xmlns:wp="http://schemas.openxmlformats.org/drawingml/2006/wordprocessingDrawing" xmlns:w10="urn:schemas-microsoft-com:office:word" xmlns:w="http://schemas.openxmlformats.org/wordprocessingml/2006/main" xmlns:w14="http://schemas.microsoft.com/office/word/2010/wordml" xmlns:w15="http://schemas.microsoft.com/office/word/2012/wordml" xmlns:w16cex="http://schemas.microsoft.com/office/word/2018/wordml/cex" xmlns:w16cid="http://schemas.microsoft.com/office/word/2016/wordml/cid" xmlns:w16="http://schemas.microsoft.com/office/word/2018/wordml" xmlns:w16se="http://schemas.microsoft.com/office/word/2015/wordml/symex" xmlns:wpg="http://schemas.microsoft.com/office/word/2010/wordprocessingGroup" xmlns:wpi="http://schemas.microsoft.com/office/word/2010/wordprocessingInk" xmlns:wne="http://schemas.microsoft.com/office/word/2006/wordml" xmlns:wps="http://schemas.microsoft.com/office/word/2010/wordprocessingShape" mc:Ignorable="w14 w15 w16se w16cid w16 w16cex wp14">
+<w:endnotes xmlns:wpc="http://schemas.microsoft.com/office/word/2010/wordprocessingCanvas" xmlns:cx="http://schemas.microsoft.com/office/drawing/2014/chartex" xmlns:cx1="http://schemas.microsoft.com/office/drawing/2015/9/8/chartex" xmlns:cx2="http://schemas.microsoft.com/office/drawing/2015/10/21/chartex" xmlns:cx3="http://schemas.microsoft.com/office/drawing/2016/5/9/chartex" xmlns:cx4="http://schemas.microsoft.com/office/drawing/2016/5/10/chartex" xmlns:cx5="http://schemas.microsoft.com/office/drawing/2016/5/11/chartex" xmlns:cx6="http://schemas.microsoft.com/office/drawing/2016/5/12/chartex" xmlns:cx7="http://schemas.microsoft.com/office/drawing/2016/5/13/chartex" xmlns:cx8="http://schemas.microsoft.com/office/drawing/2016/5/14/chartex" xmlns:mc="http://schemas.openxmlformats.org/markup-compatibility/2006" xmlns:aink="http://schemas.microsoft.com/office/drawing/2016/ink" xmlns:am3d="http://schemas.microsoft.com/office/drawing/2017/model3d" xmlns:o="urn:schemas-microsoft-com:office:office" xmlns:r="http://schemas.openxmlformats.org/officeDocument/2006/relationships" xmlns:m="http://schemas.openxmlformats.org/officeDocument/2006/math" xmlns:v="urn:schemas-microsoft-com:vml" xmlns:wp14="http://schemas.microsoft.com/office/word/2010/wordprocessingDrawing" xmlns:wp="http://schemas.openxmlformats.org/drawingml/2006/wordprocessingDrawing" xmlns:w10="urn:schemas-microsoft-com:office:word" xmlns:w="http://schemas.openxmlformats.org/wordprocessingml/2006/main" xmlns:w14="http://schemas.microsoft.com/office/word/2010/wordml" xmlns:w15="http://schemas.microsoft.com/office/word/2012/wordml" xmlns:w16cex="http://schemas.microsoft.com/office/word/2018/wordml/cex" xmlns:w16cid="http://schemas.microsoft.com/office/word/2016/wordml/cid" xmlns:w16="http://schemas.microsoft.com/office/word/2018/wordml" xmlns:w16sdtdh="http://schemas.microsoft.com/office/word/2020/wordml/sdtdatahash" xmlns:w16se="http://schemas.microsoft.com/office/word/2015/wordml/symex" xmlns:wpg="http://schemas.microsoft.com/office/word/2010/wordprocessingGroup" xmlns:wpi="http://schemas.microsoft.com/office/word/2010/wordprocessingInk" xmlns:wne="http://schemas.microsoft.com/office/word/2006/wordml" xmlns:wps="http://schemas.microsoft.com/office/word/2010/wordprocessingShape" mc:Ignorable="w14 w15 w16se w16cid w16 w16cex w16sdtdh wp14">
   <w:endnote w:type="separator" w:id="-1">
     <w:p>
       <w:pPr>
@@ -1561,7 +1466,7 @@
 </file>
 
 <file path=word/footnotes.xml><?xml version="1.0" encoding="utf-8"?>
-<w:footnotes xmlns:wpc="http://schemas.microsoft.com/office/word/2010/wordprocessingCanvas" xmlns:cx="http://schemas.microsoft.com/office/drawing/2014/chartex" xmlns:cx1="http://schemas.microsoft.com/office/drawing/2015/9/8/chartex" xmlns:cx2="http://schemas.microsoft.com/office/drawing/2015/10/21/chartex" xmlns:cx3="http://schemas.microsoft.com/office/drawing/2016/5/9/chartex" xmlns:cx4="http://schemas.microsoft.com/office/drawing/2016/5/10/chartex" xmlns:cx5="http://schemas.microsoft.com/office/drawing/2016/5/11/chartex" xmlns:cx6="http://schemas.microsoft.com/office/drawing/2016/5/12/chartex" xmlns:cx7="http://schemas.microsoft.com/office/drawing/2016/5/13/chartex" xmlns:cx8="http://schemas.microsoft.com/office/drawing/2016/5/14/chartex" xmlns:mc="http://schemas.openxmlformats.org/markup-compatibility/2006" xmlns:aink="http://schemas.microsoft.com/office/drawing/2016/ink" xmlns:am3d="http://schemas.microsoft.com/office/drawing/2017/model3d" xmlns:o="urn:schemas-microsoft-com:office:office" xmlns:r="http://schemas.openxmlformats.org/officeDocument/2006/relationships" xmlns:m="http://schemas.openxmlformats.org/officeDocument/2006/math" xmlns:v="urn:schemas-microsoft-com:vml" xmlns:wp14="http://schemas.microsoft.com/office/word/2010/wordprocessingDrawing" xmlns:wp="http://schemas.openxmlformats.org/drawingml/2006/wordprocessingDrawing" xmlns:w10="urn:schemas-microsoft-com:office:word" xmlns:w="http://schemas.openxmlformats.org/wordprocessingml/2006/main" xmlns:w14="http://schemas.microsoft.com/office/word/2010/wordml" xmlns:w15="http://schemas.microsoft.com/office/word/2012/wordml" xmlns:w16cex="http://schemas.microsoft.com/office/word/2018/wordml/cex" xmlns:w16cid="http://schemas.microsoft.com/office/word/2016/wordml/cid" xmlns:w16="http://schemas.microsoft.com/office/word/2018/wordml" xmlns:w16se="http://schemas.microsoft.com/office/word/2015/wordml/symex" xmlns:wpg="http://schemas.microsoft.com/office/word/2010/wordprocessingGroup" xmlns:wpi="http://schemas.microsoft.com/office/word/2010/wordprocessingInk" xmlns:wne="http://schemas.microsoft.com/office/word/2006/wordml" xmlns:wps="http://schemas.microsoft.com/office/word/2010/wordprocessingShape" mc:Ignorable="w14 w15 w16se w16cid w16 w16cex wp14">
+<w:footnotes xmlns:wpc="http://schemas.microsoft.com/office/word/2010/wordprocessingCanvas" xmlns:cx="http://schemas.microsoft.com/office/drawing/2014/chartex" xmlns:cx1="http://schemas.microsoft.com/office/drawing/2015/9/8/chartex" xmlns:cx2="http://schemas.microsoft.com/office/drawing/2015/10/21/chartex" xmlns:cx3="http://schemas.microsoft.com/office/drawing/2016/5/9/chartex" xmlns:cx4="http://schemas.microsoft.com/office/drawing/2016/5/10/chartex" xmlns:cx5="http://schemas.microsoft.com/office/drawing/2016/5/11/chartex" xmlns:cx6="http://schemas.microsoft.com/office/drawing/2016/5/12/chartex" xmlns:cx7="http://schemas.microsoft.com/office/drawing/2016/5/13/chartex" xmlns:cx8="http://schemas.microsoft.com/office/drawing/2016/5/14/chartex" xmlns:mc="http://schemas.openxmlformats.org/markup-compatibility/2006" xmlns:aink="http://schemas.microsoft.com/office/drawing/2016/ink" xmlns:am3d="http://schemas.microsoft.com/office/drawing/2017/model3d" xmlns:o="urn:schemas-microsoft-com:office:office" xmlns:r="http://schemas.openxmlformats.org/officeDocument/2006/relationships" xmlns:m="http://schemas.openxmlformats.org/officeDocument/2006/math" xmlns:v="urn:schemas-microsoft-com:vml" xmlns:wp14="http://schemas.microsoft.com/office/word/2010/wordprocessingDrawing" xmlns:wp="http://schemas.openxmlformats.org/drawingml/2006/wordprocessingDrawing" xmlns:w10="urn:schemas-microsoft-com:office:word" xmlns:w="http://schemas.openxmlformats.org/wordprocessingml/2006/main" xmlns:w14="http://schemas.microsoft.com/office/word/2010/wordml" xmlns:w15="http://schemas.microsoft.com/office/word/2012/wordml" xmlns:w16cex="http://schemas.microsoft.com/office/word/2018/wordml/cex" xmlns:w16cid="http://schemas.microsoft.com/office/word/2016/wordml/cid" xmlns:w16="http://schemas.microsoft.com/office/word/2018/wordml" xmlns:w16sdtdh="http://schemas.microsoft.com/office/word/2020/wordml/sdtdatahash" xmlns:w16se="http://schemas.microsoft.com/office/word/2015/wordml/symex" xmlns:wpg="http://schemas.microsoft.com/office/word/2010/wordprocessingGroup" xmlns:wpi="http://schemas.microsoft.com/office/word/2010/wordprocessingInk" xmlns:wne="http://schemas.microsoft.com/office/word/2006/wordml" xmlns:wps="http://schemas.microsoft.com/office/word/2010/wordprocessingShape" mc:Ignorable="w14 w15 w16se w16cid w16 w16cex w16sdtdh wp14">
   <w:footnote w:type="separator" w:id="-1">
     <w:p>
       <w:pPr>
@@ -1586,7 +1491,7 @@
 </file>
 
 <file path=word/header1.xml><?xml version="1.0" encoding="utf-8"?>
-<w:hdr xmlns:wpc="http://schemas.microsoft.com/office/word/2010/wordprocessingCanvas" xmlns:cx="http://schemas.microsoft.com/office/drawing/2014/chartex" xmlns:cx1="http://schemas.microsoft.com/office/drawing/2015/9/8/chartex" xmlns:cx2="http://schemas.microsoft.com/office/drawing/2015/10/21/chartex" xmlns:cx3="http://schemas.microsoft.com/office/drawing/2016/5/9/chartex" xmlns:cx4="http://schemas.microsoft.com/office/drawing/2016/5/10/chartex" xmlns:cx5="http://schemas.microsoft.com/office/drawing/2016/5/11/chartex" xmlns:cx6="http://schemas.microsoft.com/office/drawing/2016/5/12/chartex" xmlns:cx7="http://schemas.microsoft.com/office/drawing/2016/5/13/chartex" xmlns:cx8="http://schemas.microsoft.com/office/drawing/2016/5/14/chartex" xmlns:mc="http://schemas.openxmlformats.org/markup-compatibility/2006" xmlns:aink="http://schemas.microsoft.com/office/drawing/2016/ink" xmlns:am3d="http://schemas.microsoft.com/office/drawing/2017/model3d" xmlns:o="urn:schemas-microsoft-com:office:office" xmlns:r="http://schemas.openxmlformats.org/officeDocument/2006/relationships" xmlns:m="http://schemas.openxmlformats.org/officeDocument/2006/math" xmlns:v="urn:schemas-microsoft-com:vml" xmlns:wp14="http://schemas.microsoft.com/office/word/2010/wordprocessingDrawing" xmlns:wp="http://schemas.openxmlformats.org/drawingml/2006/wordprocessingDrawing" xmlns:w10="urn:schemas-microsoft-com:office:word" xmlns:w="http://schemas.openxmlformats.org/wordprocessingml/2006/main" xmlns:w14="http://schemas.microsoft.com/office/word/2010/wordml" xmlns:w15="http://schemas.microsoft.com/office/word/2012/wordml" xmlns:w16cex="http://schemas.microsoft.com/office/word/2018/wordml/cex" xmlns:w16cid="http://schemas.microsoft.com/office/word/2016/wordml/cid" xmlns:w16="http://schemas.microsoft.com/office/word/2018/wordml" xmlns:w16se="http://schemas.microsoft.com/office/word/2015/wordml/symex" xmlns:wpg="http://schemas.microsoft.com/office/word/2010/wordprocessingGroup" xmlns:wpi="http://schemas.microsoft.com/office/word/2010/wordprocessingInk" xmlns:wne="http://schemas.microsoft.com/office/word/2006/wordml" xmlns:wps="http://schemas.microsoft.com/office/word/2010/wordprocessingShape" mc:Ignorable="w14 w15 w16se w16cid w16 w16cex wp14">
+<w:hdr xmlns:wpc="http://schemas.microsoft.com/office/word/2010/wordprocessingCanvas" xmlns:cx="http://schemas.microsoft.com/office/drawing/2014/chartex" xmlns:cx1="http://schemas.microsoft.com/office/drawing/2015/9/8/chartex" xmlns:cx2="http://schemas.microsoft.com/office/drawing/2015/10/21/chartex" xmlns:cx3="http://schemas.microsoft.com/office/drawing/2016/5/9/chartex" xmlns:cx4="http://schemas.microsoft.com/office/drawing/2016/5/10/chartex" xmlns:cx5="http://schemas.microsoft.com/office/drawing/2016/5/11/chartex" xmlns:cx6="http://schemas.microsoft.com/office/drawing/2016/5/12/chartex" xmlns:cx7="http://schemas.microsoft.com/office/drawing/2016/5/13/chartex" xmlns:cx8="http://schemas.microsoft.com/office/drawing/2016/5/14/chartex" xmlns:mc="http://schemas.openxmlformats.org/markup-compatibility/2006" xmlns:aink="http://schemas.microsoft.com/office/drawing/2016/ink" xmlns:am3d="http://schemas.microsoft.com/office/drawing/2017/model3d" xmlns:o="urn:schemas-microsoft-com:office:office" xmlns:r="http://schemas.openxmlformats.org/officeDocument/2006/relationships" xmlns:m="http://schemas.openxmlformats.org/officeDocument/2006/math" xmlns:v="urn:schemas-microsoft-com:vml" xmlns:wp14="http://schemas.microsoft.com/office/word/2010/wordprocessingDrawing" xmlns:wp="http://schemas.openxmlformats.org/drawingml/2006/wordprocessingDrawing" xmlns:w10="urn:schemas-microsoft-com:office:word" xmlns:w="http://schemas.openxmlformats.org/wordprocessingml/2006/main" xmlns:w14="http://schemas.microsoft.com/office/word/2010/wordml" xmlns:w15="http://schemas.microsoft.com/office/word/2012/wordml" xmlns:w16cex="http://schemas.microsoft.com/office/word/2018/wordml/cex" xmlns:w16cid="http://schemas.microsoft.com/office/word/2016/wordml/cid" xmlns:w16="http://schemas.microsoft.com/office/word/2018/wordml" xmlns:w16sdtdh="http://schemas.microsoft.com/office/word/2020/wordml/sdtdatahash" xmlns:w16se="http://schemas.microsoft.com/office/word/2015/wordml/symex" xmlns:wpg="http://schemas.microsoft.com/office/word/2010/wordprocessingGroup" xmlns:wpi="http://schemas.microsoft.com/office/word/2010/wordprocessingInk" xmlns:wne="http://schemas.microsoft.com/office/word/2006/wordml" xmlns:wps="http://schemas.microsoft.com/office/word/2010/wordprocessingShape" mc:Ignorable="w14 w15 w16se w16cid w16 w16cex w16sdtdh wp14">
   <w:p>
     <w:pPr>
       <w:pStyle w:val="a4"/>
@@ -1612,7 +1517,7 @@
 </file>
 
 <file path=word/numbering.xml><?xml version="1.0" encoding="utf-8"?>
-<w:numbering xmlns:wpc="http://schemas.microsoft.com/office/word/2010/wordprocessingCanvas" xmlns:cx="http://schemas.microsoft.com/office/drawing/2014/chartex" xmlns:cx1="http://schemas.microsoft.com/office/drawing/2015/9/8/chartex" xmlns:cx2="http://schemas.microsoft.com/office/drawing/2015/10/21/chartex" xmlns:cx3="http://schemas.microsoft.com/office/drawing/2016/5/9/chartex" xmlns:cx4="http://schemas.microsoft.com/office/drawing/2016/5/10/chartex" xmlns:cx5="http://schemas.microsoft.com/office/drawing/2016/5/11/chartex" xmlns:cx6="http://schemas.microsoft.com/office/drawing/2016/5/12/chartex" xmlns:cx7="http://schemas.microsoft.com/office/drawing/2016/5/13/chartex" xmlns:cx8="http://schemas.microsoft.com/office/drawing/2016/5/14/chartex" xmlns:mc="http://schemas.openxmlformats.org/markup-compatibility/2006" xmlns:aink="http://schemas.microsoft.com/office/drawing/2016/ink" xmlns:am3d="http://schemas.microsoft.com/office/drawing/2017/model3d" xmlns:o="urn:schemas-microsoft-com:office:office" xmlns:r="http://schemas.openxmlformats.org/officeDocument/2006/relationships" xmlns:m="http://schemas.openxmlformats.org/officeDocument/2006/math" xmlns:v="urn:schemas-microsoft-com:vml" xmlns:wp14="http://schemas.microsoft.com/office/word/2010/wordprocessingDrawing" xmlns:wp="http://schemas.openxmlformats.org/drawingml/2006/wordprocessingDrawing" xmlns:w10="urn:schemas-microsoft-com:office:word" xmlns:w="http://schemas.openxmlformats.org/wordprocessingml/2006/main" xmlns:w14="http://schemas.microsoft.com/office/word/2010/wordml" xmlns:w15="http://schemas.microsoft.com/office/word/2012/wordml" xmlns:w16cex="http://schemas.microsoft.com/office/word/2018/wordml/cex" xmlns:w16cid="http://schemas.microsoft.com/office/word/2016/wordml/cid" xmlns:w16="http://schemas.microsoft.com/office/word/2018/wordml" xmlns:w16se="http://schemas.microsoft.com/office/word/2015/wordml/symex" xmlns:wpg="http://schemas.microsoft.com/office/word/2010/wordprocessingGroup" xmlns:wpi="http://schemas.microsoft.com/office/word/2010/wordprocessingInk" xmlns:wne="http://schemas.microsoft.com/office/word/2006/wordml" xmlns:wps="http://schemas.microsoft.com/office/word/2010/wordprocessingShape" mc:Ignorable="w14 w15 w16se w16cid w16 w16cex wp14">
+<w:numbering xmlns:wpc="http://schemas.microsoft.com/office/word/2010/wordprocessingCanvas" xmlns:cx="http://schemas.microsoft.com/office/drawing/2014/chartex" xmlns:cx1="http://schemas.microsoft.com/office/drawing/2015/9/8/chartex" xmlns:cx2="http://schemas.microsoft.com/office/drawing/2015/10/21/chartex" xmlns:cx3="http://schemas.microsoft.com/office/drawing/2016/5/9/chartex" xmlns:cx4="http://schemas.microsoft.com/office/drawing/2016/5/10/chartex" xmlns:cx5="http://schemas.microsoft.com/office/drawing/2016/5/11/chartex" xmlns:cx6="http://schemas.microsoft.com/office/drawing/2016/5/12/chartex" xmlns:cx7="http://schemas.microsoft.com/office/drawing/2016/5/13/chartex" xmlns:cx8="http://schemas.microsoft.com/office/drawing/2016/5/14/chartex" xmlns:mc="http://schemas.openxmlformats.org/markup-compatibility/2006" xmlns:aink="http://schemas.microsoft.com/office/drawing/2016/ink" xmlns:am3d="http://schemas.microsoft.com/office/drawing/2017/model3d" xmlns:o="urn:schemas-microsoft-com:office:office" xmlns:r="http://schemas.openxmlformats.org/officeDocument/2006/relationships" xmlns:m="http://schemas.openxmlformats.org/officeDocument/2006/math" xmlns:v="urn:schemas-microsoft-com:vml" xmlns:wp14="http://schemas.microsoft.com/office/word/2010/wordprocessingDrawing" xmlns:wp="http://schemas.openxmlformats.org/drawingml/2006/wordprocessingDrawing" xmlns:w10="urn:schemas-microsoft-com:office:word" xmlns:w="http://schemas.openxmlformats.org/wordprocessingml/2006/main" xmlns:w14="http://schemas.microsoft.com/office/word/2010/wordml" xmlns:w15="http://schemas.microsoft.com/office/word/2012/wordml" xmlns:w16cex="http://schemas.microsoft.com/office/word/2018/wordml/cex" xmlns:w16cid="http://schemas.microsoft.com/office/word/2016/wordml/cid" xmlns:w16="http://schemas.microsoft.com/office/word/2018/wordml" xmlns:w16sdtdh="http://schemas.microsoft.com/office/word/2020/wordml/sdtdatahash" xmlns:w16se="http://schemas.microsoft.com/office/word/2015/wordml/symex" xmlns:wpg="http://schemas.microsoft.com/office/word/2010/wordprocessingGroup" xmlns:wpi="http://schemas.microsoft.com/office/word/2010/wordprocessingInk" xmlns:wne="http://schemas.microsoft.com/office/word/2006/wordml" xmlns:wps="http://schemas.microsoft.com/office/word/2010/wordprocessingShape" mc:Ignorable="w14 w15 w16se w16cid w16 w16cex w16sdtdh wp14">
   <w:abstractNum w:abstractNumId="0" w15:restartNumberingAfterBreak="0">
     <w:nsid w:val="1E111FF4"/>
     <w:multiLevelType w:val="hybridMultilevel"/>
@@ -1967,7 +1872,7 @@
 </file>
 
 <file path=word/styles.xml><?xml version="1.0" encoding="utf-8"?>
-<w:styles xmlns:mc="http://schemas.openxmlformats.org/markup-compatibility/2006" xmlns:r="http://schemas.openxmlformats.org/officeDocument/2006/relationships" xmlns:w="http://schemas.openxmlformats.org/wordprocessingml/2006/main" xmlns:w14="http://schemas.microsoft.com/office/word/2010/wordml" xmlns:w15="http://schemas.microsoft.com/office/word/2012/wordml" xmlns:w16cex="http://schemas.microsoft.com/office/word/2018/wordml/cex" xmlns:w16cid="http://schemas.microsoft.com/office/word/2016/wordml/cid" xmlns:w16="http://schemas.microsoft.com/office/word/2018/wordml" xmlns:w16se="http://schemas.microsoft.com/office/word/2015/wordml/symex" mc:Ignorable="w14 w15 w16se w16cid w16 w16cex">
+<w:styles xmlns:mc="http://schemas.openxmlformats.org/markup-compatibility/2006" xmlns:r="http://schemas.openxmlformats.org/officeDocument/2006/relationships" xmlns:w="http://schemas.openxmlformats.org/wordprocessingml/2006/main" xmlns:w14="http://schemas.microsoft.com/office/word/2010/wordml" xmlns:w15="http://schemas.microsoft.com/office/word/2012/wordml" xmlns:w16cex="http://schemas.microsoft.com/office/word/2018/wordml/cex" xmlns:w16cid="http://schemas.microsoft.com/office/word/2016/wordml/cid" xmlns:w16="http://schemas.microsoft.com/office/word/2018/wordml" xmlns:w16sdtdh="http://schemas.microsoft.com/office/word/2020/wordml/sdtdatahash" xmlns:w16se="http://schemas.microsoft.com/office/word/2015/wordml/symex" mc:Ignorable="w14 w15 w16se w16cid w16 w16cex w16sdtdh">
   <w:docDefaults>
     <w:rPrDefault>
       <w:rPr>

</xml_diff>